<commit_message>
Added a new link to be referred
</commit_message>
<xml_diff>
--- a/docs/COBrA Relationship.docx
+++ b/docs/COBrA Relationship.docx
@@ -3895,8 +3895,6 @@
       <w:r>
         <w:t>calling the methods.</w:t>
       </w:r>
-      <w:bookmarkStart w:id="18" w:name="_GoBack"/>
-      <w:bookmarkEnd w:id="18"/>
     </w:p>
     <w:p>
       <w:r>
@@ -3974,21 +3972,21 @@
       <w:pPr>
         <w:pStyle w:val="Heading2"/>
       </w:pPr>
-      <w:bookmarkStart w:id="19" w:name="_Toc516477480"/>
+      <w:bookmarkStart w:id="18" w:name="_Toc516477480"/>
       <w:r>
         <w:t>Implementation choices</w:t>
       </w:r>
+      <w:bookmarkEnd w:id="18"/>
+    </w:p>
+    <w:p>
+      <w:pPr>
+        <w:pStyle w:val="Heading3"/>
+      </w:pPr>
+      <w:bookmarkStart w:id="19" w:name="_Toc516477481"/>
+      <w:r>
+        <w:t>Assert, require, throw and revert</w:t>
+      </w:r>
       <w:bookmarkEnd w:id="19"/>
-    </w:p>
-    <w:p>
-      <w:pPr>
-        <w:pStyle w:val="Heading3"/>
-      </w:pPr>
-      <w:bookmarkStart w:id="20" w:name="_Toc516477481"/>
-      <w:r>
-        <w:t>Assert, require, throw and revert</w:t>
-      </w:r>
-      <w:bookmarkEnd w:id="20"/>
     </w:p>
     <w:p>
       <w:r>
@@ -6506,16 +6504,17 @@
     <w:p>
       <w:hyperlink r:id="rId10" w:history="1">
         <w:r>
+          <w:t xml:space="preserve">Short address attack </w:t>
+        </w:r>
+        <w:bookmarkStart w:id="20" w:name="_GoBack"/>
+        <w:bookmarkEnd w:id="20"/>
+        <w:r>
           <w:rPr>
             <w:rStyle w:val="Hyperlink"/>
-            <w:u w:val="none"/>
           </w:rPr>
-          <w:t>https://ethereum.github.io/yellowpaper/paper.pdf</w:t>
+          <w:t>https://medium.com/@merunasgrincalaitis/how-to-audit-a-smart-contract-most-dangerous-attacks-in-solidity-ae402a7e7868</w:t>
         </w:r>
       </w:hyperlink>
-      <w:r>
-        <w:t xml:space="preserve"> page 25 gas costs</w:t>
-      </w:r>
     </w:p>
     <w:p/>
     <w:p>
@@ -8684,7 +8683,7 @@
 </file>
 
 <file path=customXml/itemProps1.xml><?xml version="1.0" encoding="utf-8"?>
-<ds:datastoreItem xmlns:ds="http://schemas.openxmlformats.org/officeDocument/2006/customXml" ds:itemID="{9343294B-7A02-834C-89AE-BCB140EFF9FF}">
+<ds:datastoreItem xmlns:ds="http://schemas.openxmlformats.org/officeDocument/2006/customXml" ds:itemID="{EA19C3F8-0EBE-1F48-8749-8E1EA67A463F}">
   <ds:schemaRefs>
     <ds:schemaRef ds:uri="http://schemas.openxmlformats.org/officeDocument/2006/bibliography"/>
   </ds:schemaRefs>

</xml_diff>

<commit_message>
Consume content does not return the content
</commit_message>
<xml_diff>
--- a/docs/COBrA Relationship.docx
+++ b/docs/COBrA Relationship.docx
@@ -4376,143 +4376,64 @@
       <w:r>
         <w:t xml:space="preserve"> contracts, 1 empty line between the functions implementation and 0 between functions and variables declaration. </w:t>
       </w:r>
-      <w:r>
-        <w:t>For greater clarity refer to</w:t>
-      </w:r>
-      <w:r>
-        <w:t xml:space="preserve"> the example below </w:t>
-      </w:r>
-      <w:r>
-        <w:t>(</w:t>
-      </w:r>
-      <w:r>
-        <w:t>figure 1</w:t>
-      </w:r>
-      <w:r>
-        <w:t>), taken from the official documentation</w:t>
-      </w:r>
-      <w:sdt>
-        <w:sdtPr>
-          <w:id w:val="1425066647"/>
-          <w:citation/>
-        </w:sdtPr>
-        <w:sdtEndPr/>
-        <w:sdtContent>
-          <w:r>
-            <w:fldChar w:fldCharType="begin"/>
-          </w:r>
-          <w:r>
-            <w:instrText xml:space="preserve"> CITATION Style_v0_4_24 \l 1040 </w:instrText>
-          </w:r>
-          <w:r>
-            <w:fldChar w:fldCharType="separate"/>
-          </w:r>
-          <w:r>
-            <w:rPr>
-              <w:noProof/>
-            </w:rPr>
-            <w:t xml:space="preserve"> (1)</w:t>
-          </w:r>
-          <w:r>
-            <w:fldChar w:fldCharType="end"/>
-          </w:r>
-        </w:sdtContent>
-      </w:sdt>
+    </w:p>
+    <w:p/>
+    <w:p>
+      <w:pPr>
+        <w:pStyle w:val="Heading3"/>
+      </w:pPr>
+      <w:bookmarkStart w:id="9" w:name="_Toc516696791"/>
+      <w:r>
+        <w:t>Spaces</w:t>
+      </w:r>
+      <w:bookmarkEnd w:id="9"/>
+    </w:p>
+    <w:p>
+      <w:r>
+        <w:t>Spaces must be avoided i</w:t>
+      </w:r>
+      <w:r>
+        <w:t>mmediately inside p</w:t>
+      </w:r>
+      <w:r>
+        <w:t>arenthesis, brackets or braces, and Immediately before a comma or a semicolon.</w:t>
+      </w:r>
+    </w:p>
+    <w:p>
+      <w:r>
+        <w:t>Instead</w:t>
+      </w:r>
+      <w:r>
+        <w:t xml:space="preserve"> there should be a single space between the control structures if, while, and for and the parenthetic block representing the conditional, as well as a single space between the conditional parenthetic block and the opening brace</w:t>
+      </w:r>
       <w:r>
         <w:t>.</w:t>
       </w:r>
     </w:p>
     <w:p>
-      <w:pPr>
-        <w:jc w:val="center"/>
-      </w:pPr>
-      <w:r>
-        <w:rPr>
-          <w:noProof/>
-        </w:rPr>
-        <w:drawing>
-          <wp:inline distT="0" distB="0" distL="0" distR="0" wp14:anchorId="51E30CF9" wp14:editId="3AC0B42B">
-            <wp:extent cx="2019582" cy="2162477"/>
-            <wp:effectExtent l="0" t="0" r="0" b="9525"/>
-            <wp:docPr id="1" name="Immagine 1"/>
-            <wp:cNvGraphicFramePr>
-              <a:graphicFrameLocks xmlns:a="http://schemas.openxmlformats.org/drawingml/2006/main" noChangeAspect="1"/>
-            </wp:cNvGraphicFramePr>
-            <a:graphic xmlns:a="http://schemas.openxmlformats.org/drawingml/2006/main">
-              <a:graphicData uri="http://schemas.openxmlformats.org/drawingml/2006/picture">
-                <pic:pic xmlns:pic="http://schemas.openxmlformats.org/drawingml/2006/picture">
-                  <pic:nvPicPr>
-                    <pic:cNvPr id="1" name="Line breaks.PNG"/>
-                    <pic:cNvPicPr/>
-                  </pic:nvPicPr>
-                  <pic:blipFill>
-                    <a:blip r:embed="rId8">
-                      <a:extLst>
-                        <a:ext uri="{28A0092B-C50C-407E-A947-70E740481C1C}">
-                          <a14:useLocalDpi xmlns:a14="http://schemas.microsoft.com/office/drawing/2010/main" val="0"/>
-                        </a:ext>
-                      </a:extLst>
-                    </a:blip>
-                    <a:stretch>
-                      <a:fillRect/>
-                    </a:stretch>
-                  </pic:blipFill>
-                  <pic:spPr>
-                    <a:xfrm>
-                      <a:off x="0" y="0"/>
-                      <a:ext cx="2019582" cy="2162477"/>
-                    </a:xfrm>
-                    <a:prstGeom prst="rect">
-                      <a:avLst/>
-                    </a:prstGeom>
-                  </pic:spPr>
-                </pic:pic>
-              </a:graphicData>
-            </a:graphic>
-          </wp:inline>
-        </w:drawing>
-      </w:r>
-    </w:p>
-    <w:p>
-      <w:pPr>
-        <w:pStyle w:val="Caption"/>
-        <w:jc w:val="center"/>
-      </w:pPr>
-      <w:r>
-        <w:t xml:space="preserve">Figure </w:t>
-      </w:r>
-      <w:r>
-        <w:rPr>
-          <w:noProof/>
-        </w:rPr>
-        <w:fldChar w:fldCharType="begin"/>
-      </w:r>
-      <w:r>
-        <w:rPr>
-          <w:noProof/>
-        </w:rPr>
-        <w:instrText xml:space="preserve"> SEQ Figure \* ARABIC </w:instrText>
-      </w:r>
-      <w:r>
-        <w:rPr>
-          <w:noProof/>
-        </w:rPr>
-        <w:fldChar w:fldCharType="separate"/>
-      </w:r>
-      <w:r>
-        <w:rPr>
-          <w:noProof/>
-        </w:rPr>
-        <w:t>1</w:t>
-      </w:r>
-      <w:r>
-        <w:rPr>
-          <w:noProof/>
-        </w:rPr>
-        <w:fldChar w:fldCharType="end"/>
-      </w:r>
-      <w:r>
-        <w:t xml:space="preserve"> - Line breaks example.</w:t>
+      <w:r>
+        <w:t xml:space="preserve">Parenthesis should be </w:t>
+      </w:r>
+      <w:r>
+        <w:t>open</w:t>
+      </w:r>
+      <w:r>
+        <w:t>ed</w:t>
+      </w:r>
+      <w:r>
+        <w:t xml:space="preserve"> on the same line as the declaration</w:t>
+      </w:r>
+      <w:r>
+        <w:t xml:space="preserve"> and </w:t>
+      </w:r>
+      <w:r>
+        <w:t>close</w:t>
+      </w:r>
+      <w:r>
+        <w:t>d</w:t>
+      </w:r>
+      <w:r>
+        <w:t xml:space="preserve"> on their own line at the same indentation level as the beginning of the declaration.</w:t>
       </w:r>
     </w:p>
     <w:p/>
@@ -4520,30 +4441,148 @@
       <w:pPr>
         <w:pStyle w:val="Heading3"/>
       </w:pPr>
-      <w:bookmarkStart w:id="9" w:name="_Toc516696791"/>
+      <w:bookmarkStart w:id="10" w:name="_Toc516696792"/>
+      <w:r>
+        <w:t>Components order</w:t>
+      </w:r>
+      <w:bookmarkEnd w:id="10"/>
+    </w:p>
+    <w:p>
+      <w:r>
+        <w:t>I</w:t>
+      </w:r>
+      <w:r>
+        <w:t xml:space="preserve">mports must be placed at the top of the file. </w:t>
+      </w:r>
+      <w:r>
+        <w:t>Then will come variable declaration</w:t>
+      </w:r>
+      <w:r>
+        <w:t>, events, modifiers</w:t>
+      </w:r>
+      <w:r>
+        <w:t xml:space="preserve"> and </w:t>
+      </w:r>
+      <w:r>
+        <w:t>finally functions.</w:t>
+      </w:r>
+    </w:p>
+    <w:p>
       <w:r>
         <w:lastRenderedPageBreak/>
-        <w:t>Spaces</w:t>
-      </w:r>
-      <w:bookmarkEnd w:id="9"/>
-    </w:p>
-    <w:p>
-      <w:r>
-        <w:t>Spaces must be avoided i</w:t>
-      </w:r>
-      <w:r>
-        <w:t>mmediately inside p</w:t>
-      </w:r>
-      <w:r>
-        <w:t>arenthesis, brackets or braces, and Immediately before a comma or a semicolon.</w:t>
-      </w:r>
-    </w:p>
-    <w:p>
-      <w:r>
-        <w:t>Instead</w:t>
-      </w:r>
-      <w:r>
-        <w:t xml:space="preserve"> there should be a single space between the control structures if, while, and for and the parenthetic block representing the conditional, as well as a single space between the conditional parenthetic block and the opening brace</w:t>
+        <w:t>Variables are usually ordered starting from constants, then runtime variable</w:t>
+      </w:r>
+      <w:r>
+        <w:t xml:space="preserve">, the ones </w:t>
+      </w:r>
+      <w:r>
+        <w:t>that changes during the contract lifecycle</w:t>
+      </w:r>
+      <w:r>
+        <w:t xml:space="preserve">, </w:t>
+      </w:r>
+      <w:r>
+        <w:t>and finally structs and arrays.</w:t>
+      </w:r>
+    </w:p>
+    <w:p>
+      <w:r>
+        <w:t>Functions have to</w:t>
+      </w:r>
+      <w:r>
+        <w:t xml:space="preserve"> follow this order: constructor</w:t>
+      </w:r>
+      <w:r>
+        <w:t xml:space="preserve"> first, then fallback </w:t>
+      </w:r>
+      <w:r>
+        <w:t>function and then</w:t>
+      </w:r>
+      <w:r>
+        <w:t>,</w:t>
+      </w:r>
+      <w:r>
+        <w:t xml:space="preserve"> </w:t>
+      </w:r>
+      <w:r>
+        <w:t xml:space="preserve">accordingly with the </w:t>
+      </w:r>
+      <w:r>
+        <w:t>visi</w:t>
+      </w:r>
+      <w:r>
+        <w:t>bility</w:t>
+      </w:r>
+      <w:r>
+        <w:t xml:space="preserve"> modifier,</w:t>
+      </w:r>
+      <w:r>
+        <w:t xml:space="preserve"> </w:t>
+      </w:r>
+      <w:r>
+        <w:t>external</w:t>
+      </w:r>
+      <w:r>
+        <w:t xml:space="preserve">, </w:t>
+      </w:r>
+      <w:r>
+        <w:t>public</w:t>
+      </w:r>
+      <w:r>
+        <w:t xml:space="preserve">, </w:t>
+      </w:r>
+      <w:r>
+        <w:t>internal</w:t>
+      </w:r>
+      <w:r>
+        <w:t xml:space="preserve"> and last</w:t>
+      </w:r>
+      <w:r>
+        <w:t>ly</w:t>
+      </w:r>
+      <w:r>
+        <w:t xml:space="preserve"> </w:t>
+      </w:r>
+      <w:r>
+        <w:t>private</w:t>
+      </w:r>
+      <w:r>
+        <w:t xml:space="preserve"> functions.</w:t>
+      </w:r>
+      <w:r>
+        <w:t xml:space="preserve"> </w:t>
+      </w:r>
+      <w:r>
+        <w:t>F</w:t>
+      </w:r>
+      <w:r>
+        <w:t xml:space="preserve">or the same </w:t>
+      </w:r>
+      <w:r>
+        <w:t>visibility</w:t>
+      </w:r>
+      <w:r>
+        <w:t xml:space="preserve">, priority is given to the functions that modify the status, leaving the views and the </w:t>
+      </w:r>
+      <w:r>
+        <w:t>pure at the end.</w:t>
+      </w:r>
+    </w:p>
+    <w:p>
+      <w:r>
+        <w:t xml:space="preserve">We choose to put the suicide function </w:t>
+      </w:r>
+      <w:r>
+        <w:t>immediately after</w:t>
+      </w:r>
+      <w:r>
+        <w:t xml:space="preserve"> the fallback function because</w:t>
+      </w:r>
+      <w:r>
+        <w:t xml:space="preserve"> </w:t>
+      </w:r>
+      <w:r>
+        <w:t>we believe that it is one of the special functions</w:t>
       </w:r>
       <w:r>
         <w:t>.</w:t>
@@ -4551,28 +4590,36 @@
     </w:p>
     <w:p>
       <w:r>
-        <w:t xml:space="preserve">Parenthesis should be </w:t>
-      </w:r>
-      <w:r>
-        <w:t>open</w:t>
-      </w:r>
-      <w:r>
-        <w:t>ed</w:t>
-      </w:r>
-      <w:r>
-        <w:t xml:space="preserve"> on the same line as the declaration</w:t>
-      </w:r>
-      <w:r>
-        <w:t xml:space="preserve"> and </w:t>
-      </w:r>
-      <w:r>
-        <w:t>close</w:t>
-      </w:r>
-      <w:r>
-        <w:t>d</w:t>
-      </w:r>
-      <w:r>
-        <w:t xml:space="preserve"> on their own line at the same indentation level as the beginning of the declaration.</w:t>
+        <w:t xml:space="preserve">We have </w:t>
+      </w:r>
+      <w:r>
+        <w:t>placed</w:t>
+      </w:r>
+      <w:r>
+        <w:t xml:space="preserve"> </w:t>
+      </w:r>
+      <w:r>
+        <w:t xml:space="preserve">the </w:t>
+      </w:r>
+      <w:r>
+        <w:t xml:space="preserve">functions with </w:t>
+      </w:r>
+      <w:r>
+        <w:t xml:space="preserve">the </w:t>
+      </w:r>
+      <w:proofErr w:type="spellStart"/>
+      <w:r>
+        <w:t>onlyOwner</w:t>
+      </w:r>
+      <w:proofErr w:type="spellEnd"/>
+      <w:r>
+        <w:t xml:space="preserve"> modifier at the end of the public functions, as their access is not totally public but </w:t>
+      </w:r>
+      <w:r>
+        <w:t xml:space="preserve">is </w:t>
+      </w:r>
+      <w:r>
+        <w:t>restricted to a single person.</w:t>
       </w:r>
     </w:p>
     <w:p/>
@@ -4580,252 +4627,66 @@
       <w:pPr>
         <w:pStyle w:val="Heading3"/>
       </w:pPr>
-      <w:bookmarkStart w:id="10" w:name="_Toc516696792"/>
-      <w:r>
-        <w:t>Components order</w:t>
-      </w:r>
-      <w:bookmarkEnd w:id="10"/>
-    </w:p>
-    <w:p>
-      <w:r>
-        <w:t>I</w:t>
-      </w:r>
-      <w:r>
-        <w:t xml:space="preserve">mports must be placed at the top of the file. </w:t>
-      </w:r>
-      <w:r>
-        <w:t>Then will come variable declaration</w:t>
-      </w:r>
-      <w:r>
-        <w:t>, events, modifiers</w:t>
-      </w:r>
-      <w:r>
-        <w:t xml:space="preserve"> and </w:t>
-      </w:r>
-      <w:r>
-        <w:t>finally functions.</w:t>
-      </w:r>
-    </w:p>
-    <w:p>
-      <w:r>
-        <w:t>Variables are usually ordered starting from constants, then runtime variable</w:t>
-      </w:r>
-      <w:r>
-        <w:t xml:space="preserve">, the ones </w:t>
-      </w:r>
-      <w:r>
-        <w:t>that changes during the contract lifecycle</w:t>
-      </w:r>
-      <w:r>
-        <w:t xml:space="preserve">, </w:t>
-      </w:r>
-      <w:r>
-        <w:t>and finally structs and arrays.</w:t>
-      </w:r>
-    </w:p>
-    <w:p>
-      <w:r>
-        <w:t>Functions have to</w:t>
-      </w:r>
-      <w:r>
-        <w:t xml:space="preserve"> follow this order: constructor</w:t>
-      </w:r>
-      <w:r>
-        <w:t xml:space="preserve"> first, then fallback </w:t>
-      </w:r>
-      <w:r>
-        <w:t>function and then</w:t>
-      </w:r>
-      <w:r>
-        <w:t>,</w:t>
-      </w:r>
-      <w:r>
-        <w:t xml:space="preserve"> </w:t>
-      </w:r>
-      <w:r>
-        <w:t xml:space="preserve">accordingly with the </w:t>
-      </w:r>
-      <w:r>
-        <w:t>visi</w:t>
-      </w:r>
-      <w:r>
-        <w:t>bility</w:t>
-      </w:r>
-      <w:r>
-        <w:t xml:space="preserve"> modifier,</w:t>
-      </w:r>
-      <w:r>
-        <w:t xml:space="preserve"> </w:t>
-      </w:r>
-      <w:r>
-        <w:t>external</w:t>
-      </w:r>
-      <w:r>
-        <w:t xml:space="preserve">, </w:t>
-      </w:r>
-      <w:r>
-        <w:t>public</w:t>
-      </w:r>
-      <w:r>
-        <w:t xml:space="preserve">, </w:t>
-      </w:r>
-      <w:r>
-        <w:t>internal</w:t>
-      </w:r>
-      <w:r>
-        <w:t xml:space="preserve"> and last</w:t>
-      </w:r>
-      <w:r>
-        <w:t>ly</w:t>
-      </w:r>
-      <w:r>
-        <w:t xml:space="preserve"> </w:t>
-      </w:r>
-      <w:r>
-        <w:t>private</w:t>
-      </w:r>
-      <w:r>
-        <w:t xml:space="preserve"> functions.</w:t>
-      </w:r>
-      <w:r>
-        <w:t xml:space="preserve"> </w:t>
-      </w:r>
-      <w:r>
-        <w:t>F</w:t>
-      </w:r>
-      <w:r>
-        <w:t xml:space="preserve">or the same </w:t>
-      </w:r>
-      <w:r>
-        <w:t>visibility</w:t>
-      </w:r>
-      <w:r>
-        <w:t xml:space="preserve">, priority is given to the functions that modify the status, leaving the views and the </w:t>
-      </w:r>
-      <w:r>
-        <w:t>pure at the end.</w:t>
-      </w:r>
-    </w:p>
-    <w:p>
-      <w:r>
-        <w:t xml:space="preserve">We choose to put the suicide function </w:t>
-      </w:r>
-      <w:r>
-        <w:t>immediately after</w:t>
-      </w:r>
-      <w:r>
-        <w:t xml:space="preserve"> the fallback function because</w:t>
-      </w:r>
-      <w:r>
-        <w:t xml:space="preserve"> </w:t>
-      </w:r>
-      <w:r>
-        <w:t>we believe that it is one of the special functions</w:t>
-      </w:r>
+      <w:bookmarkStart w:id="11" w:name="_Toc516696793"/>
+      <w:r>
+        <w:t>Modifiers</w:t>
+      </w:r>
+      <w:bookmarkEnd w:id="11"/>
+    </w:p>
+    <w:p>
+      <w:r>
+        <w:t>The</w:t>
+      </w:r>
+      <w:r>
+        <w:t>re is not a specific order for modifiers, but the</w:t>
+      </w:r>
+      <w:r>
+        <w:t xml:space="preserve"> visibility modifier for a function should come before any custom modifiers.</w:t>
+      </w:r>
+    </w:p>
+    <w:p/>
+    <w:p>
+      <w:pPr>
+        <w:pStyle w:val="Heading3"/>
+      </w:pPr>
+      <w:bookmarkStart w:id="12" w:name="_Toc516696794"/>
+      <w:r>
+        <w:t>Naming</w:t>
+      </w:r>
+      <w:bookmarkEnd w:id="12"/>
+    </w:p>
+    <w:p>
+      <w:r>
+        <w:t xml:space="preserve">Contract, struct and event names must be in </w:t>
+      </w:r>
+      <w:proofErr w:type="spellStart"/>
+      <w:r>
+        <w:t>CapitalizedWo</w:t>
+      </w:r>
+      <w:r>
+        <w:t>rd</w:t>
+      </w:r>
+      <w:proofErr w:type="spellEnd"/>
+      <w:r>
+        <w:t xml:space="preserve"> style.</w:t>
+      </w:r>
+      <w:r>
+        <w:t xml:space="preserve"> Variable, modifiers and functions</w:t>
+      </w:r>
+      <w:r>
+        <w:t xml:space="preserve"> in </w:t>
+      </w:r>
+      <w:proofErr w:type="spellStart"/>
+      <w:r>
+        <w:t>mixedCase</w:t>
+      </w:r>
+      <w:proofErr w:type="spellEnd"/>
       <w:r>
         <w:t>.</w:t>
       </w:r>
     </w:p>
     <w:p>
       <w:r>
-        <w:t xml:space="preserve">We have </w:t>
-      </w:r>
-      <w:r>
-        <w:t>placed</w:t>
-      </w:r>
-      <w:r>
-        <w:t xml:space="preserve"> </w:t>
-      </w:r>
-      <w:r>
-        <w:t xml:space="preserve">the </w:t>
-      </w:r>
-      <w:r>
-        <w:t xml:space="preserve">functions with </w:t>
-      </w:r>
-      <w:r>
-        <w:t xml:space="preserve">the </w:t>
-      </w:r>
-      <w:proofErr w:type="spellStart"/>
-      <w:r>
-        <w:t>onlyOwner</w:t>
-      </w:r>
-      <w:proofErr w:type="spellEnd"/>
-      <w:r>
-        <w:t xml:space="preserve"> modifier at the end of the public functions, as their access is not totally public but </w:t>
-      </w:r>
-      <w:r>
-        <w:t xml:space="preserve">is </w:t>
-      </w:r>
-      <w:r>
-        <w:t>restricted to a single person.</w:t>
-      </w:r>
-    </w:p>
-    <w:p/>
-    <w:p>
-      <w:pPr>
-        <w:pStyle w:val="Heading3"/>
-      </w:pPr>
-      <w:bookmarkStart w:id="11" w:name="_Toc516696793"/>
-      <w:r>
-        <w:t>Modifiers</w:t>
-      </w:r>
-      <w:bookmarkEnd w:id="11"/>
-    </w:p>
-    <w:p>
-      <w:r>
-        <w:t>The</w:t>
-      </w:r>
-      <w:r>
-        <w:t>re is not a specific order for modifiers, but the</w:t>
-      </w:r>
-      <w:r>
-        <w:t xml:space="preserve"> visibility modifier for a function should come before any custom modifiers.</w:t>
-      </w:r>
-    </w:p>
-    <w:p/>
-    <w:p>
-      <w:pPr>
-        <w:pStyle w:val="Heading3"/>
-      </w:pPr>
-      <w:bookmarkStart w:id="12" w:name="_Toc516696794"/>
-      <w:r>
-        <w:t>Naming</w:t>
-      </w:r>
-      <w:bookmarkEnd w:id="12"/>
-    </w:p>
-    <w:p>
-      <w:r>
-        <w:t xml:space="preserve">Contract, struct and event names must be in </w:t>
-      </w:r>
-      <w:proofErr w:type="spellStart"/>
-      <w:r>
-        <w:t>CapitalizedWo</w:t>
-      </w:r>
-      <w:r>
-        <w:t>rd</w:t>
-      </w:r>
-      <w:proofErr w:type="spellEnd"/>
-      <w:r>
-        <w:t xml:space="preserve"> style.</w:t>
-      </w:r>
-      <w:r>
-        <w:t xml:space="preserve"> Variable, modifiers and functions</w:t>
-      </w:r>
-      <w:r>
-        <w:t xml:space="preserve"> in </w:t>
-      </w:r>
-      <w:proofErr w:type="spellStart"/>
-      <w:r>
-        <w:t>mixedCase</w:t>
-      </w:r>
-      <w:proofErr w:type="spellEnd"/>
-      <w:r>
-        <w:t>.</w:t>
-      </w:r>
-    </w:p>
-    <w:p>
-      <w:r>
-        <w:lastRenderedPageBreak/>
         <w:t xml:space="preserve">For this </w:t>
       </w:r>
       <w:proofErr w:type="gramStart"/>
@@ -4962,6 +4823,7 @@
       </w:pPr>
       <w:bookmarkStart w:id="15" w:name="_Toc516696797"/>
       <w:r>
+        <w:lastRenderedPageBreak/>
         <w:t xml:space="preserve">Design </w:t>
       </w:r>
       <w:r>
@@ -5119,11 +4981,7 @@
         <w:t>We have found these policies to be improper because they create a large number of contracts and transactions on the blockchain and this helps to create spam on the Ropsten network. In addition, the amount of gas to deploy a contract is much higher than that ne</w:t>
       </w:r>
       <w:r>
-        <w:t xml:space="preserve">eded to save a piece of storage: </w:t>
-      </w:r>
-      <w:r>
-        <w:lastRenderedPageBreak/>
-        <w:t xml:space="preserve">according to the </w:t>
+        <w:t xml:space="preserve">eded to save a piece of storage: according to the </w:t>
       </w:r>
       <w:r>
         <w:t>Appendix G of the Yellow Paper</w:t>
@@ -5268,6 +5126,7 @@
     </w:p>
     <w:p>
       <w:r>
+        <w:lastRenderedPageBreak/>
         <w:t xml:space="preserve">Access to content from a premium account will not affect previously purchased content. The user can still consume the purchased content (once only) when the subscription has ended, even if that content has been accessed by this user multiple times during his premium account. </w:t>
       </w:r>
       <w:r>
@@ -5389,375 +5248,378 @@
       </w:pPr>
       <w:bookmarkStart w:id="21" w:name="_Toc516696803"/>
       <w:r>
+        <w:t>Murder function</w:t>
+      </w:r>
+      <w:bookmarkEnd w:id="21"/>
+    </w:p>
+    <w:p>
+      <w:r>
+        <w:t xml:space="preserve">We </w:t>
+      </w:r>
+      <w:r>
+        <w:t>implement</w:t>
+      </w:r>
+      <w:r>
+        <w:t xml:space="preserve"> on the </w:t>
+      </w:r>
+      <w:r>
+        <w:t xml:space="preserve">Base Content Management Contract a murder function, that has the same behavior of the </w:t>
+      </w:r>
+      <w:r>
+        <w:t xml:space="preserve">suicide function but </w:t>
+      </w:r>
+      <w:r>
+        <w:t>can be called from the catalog.</w:t>
+      </w:r>
+    </w:p>
+    <w:p>
+      <w:r>
+        <w:t>This function will be used by the catalog only when it is closed to delete all contents. Any balance will be transferred to the author. Users will be informed with an event.</w:t>
+      </w:r>
+    </w:p>
+    <w:p/>
+    <w:p>
+      <w:pPr>
+        <w:pStyle w:val="Heading3"/>
+      </w:pPr>
+      <w:bookmarkStart w:id="22" w:name="_Toc516696804"/>
+      <w:r>
+        <w:t>Suicide function</w:t>
+      </w:r>
+      <w:bookmarkEnd w:id="22"/>
+    </w:p>
+    <w:p>
+      <w:r>
+        <w:t>When the owner call</w:t>
+      </w:r>
+      <w:r>
+        <w:t>s</w:t>
+      </w:r>
+      <w:r>
+        <w:t xml:space="preserve"> the suicide function the balance is divided between authors. First</w:t>
+      </w:r>
+      <w:r>
+        <w:t>,</w:t>
+      </w:r>
+      <w:r>
+        <w:t xml:space="preserve"> we pay all the </w:t>
+      </w:r>
+      <w:r>
+        <w:t>unpaid views from non-Premium users. Then the remaining balance</w:t>
+      </w:r>
+      <w:r>
+        <w:t>, that comes from the Premium subscriptions,</w:t>
+      </w:r>
+      <w:r>
+        <w:t xml:space="preserve"> is divided between all</w:t>
+      </w:r>
+      <w:r>
+        <w:t xml:space="preserve"> the authors according to the view numbers.</w:t>
+      </w:r>
+    </w:p>
+    <w:p>
+      <w:r>
+        <w:t>It is possi</w:t>
+      </w:r>
+      <w:r>
+        <w:t>ble that after this operation the balance is n</w:t>
+      </w:r>
+      <w:r>
+        <w:t xml:space="preserve">ot yet zero. This is because we do not consider </w:t>
+      </w:r>
+      <w:r>
+        <w:t xml:space="preserve">the </w:t>
+      </w:r>
+      <w:r>
+        <w:t>remains of the divisions</w:t>
+      </w:r>
+      <w:r>
+        <w:t>. We thought fair to transfer this little amount to the owner not as a</w:t>
+      </w:r>
+      <w:r>
+        <w:t>n</w:t>
+      </w:r>
+      <w:r>
+        <w:t xml:space="preserve"> </w:t>
+      </w:r>
+      <w:r>
+        <w:t>earning</w:t>
+      </w:r>
+      <w:r>
+        <w:t xml:space="preserve"> but as ref</w:t>
+      </w:r>
+      <w:r>
+        <w:t xml:space="preserve">und for the big </w:t>
+      </w:r>
+      <w:r>
+        <w:t>amount of gas used for this operation.</w:t>
+      </w:r>
+    </w:p>
+    <w:p>
+      <w:r>
         <w:lastRenderedPageBreak/>
-        <w:t>Murder function</w:t>
-      </w:r>
-      <w:bookmarkEnd w:id="21"/>
-    </w:p>
-    <w:p>
-      <w:r>
         <w:t xml:space="preserve">We </w:t>
       </w:r>
       <w:r>
-        <w:t>implement</w:t>
-      </w:r>
-      <w:r>
-        <w:t xml:space="preserve"> on the </w:t>
-      </w:r>
-      <w:r>
-        <w:t xml:space="preserve">Base Content Management Contract a murder function, that has the same behavior of the </w:t>
-      </w:r>
-      <w:r>
-        <w:t xml:space="preserve">suicide function but </w:t>
-      </w:r>
-      <w:r>
-        <w:t>can be called from the catalog.</w:t>
-      </w:r>
-    </w:p>
-    <w:p>
-      <w:r>
-        <w:t>This function will be used by the catalog only when it is closed to delete all contents. Any balance will be transferred to the author. Users will be informed with an event.</w:t>
+        <w:t>also took some precautions to limit the consumption of gas</w:t>
+      </w:r>
+      <w:r>
+        <w:t xml:space="preserve">. First of </w:t>
+      </w:r>
+      <w:r>
+        <w:t>all,</w:t>
+      </w:r>
+      <w:r>
+        <w:t xml:space="preserve"> we </w:t>
+      </w:r>
+      <w:r>
+        <w:t xml:space="preserve">call the murder function on all the </w:t>
+      </w:r>
+      <w:r>
+        <w:t>contents: this generates negative gas to be used for operations.</w:t>
+      </w:r>
+      <w:r>
+        <w:t xml:space="preserve"> Then we do two different </w:t>
+      </w:r>
+      <w:r>
+        <w:t>computations</w:t>
+      </w:r>
+      <w:r>
+        <w:t xml:space="preserve"> to calculate the amount to be transferred to the authors, but we perform one single transaction for each author.</w:t>
+      </w:r>
+      <w:r>
+        <w:t xml:space="preserve"> Finally</w:t>
+      </w:r>
+      <w:r>
+        <w:t>,</w:t>
+      </w:r>
+      <w:r>
+        <w:t xml:space="preserve"> the Catalog is deleted and that generates a lot of negative gas: the owner must provide a </w:t>
+      </w:r>
+      <w:r>
+        <w:t>big quantity</w:t>
+      </w:r>
+      <w:r>
+        <w:t xml:space="preserve"> of gas to not run out of gas but not all of this will </w:t>
+      </w:r>
+      <w:r>
+        <w:t xml:space="preserve">be spent thanks to the negative gas that </w:t>
+      </w:r>
+      <w:r>
+        <w:t>lowers</w:t>
+      </w:r>
+      <w:r>
+        <w:t xml:space="preserve"> the worn one</w:t>
+      </w:r>
+      <w:r>
+        <w:t>.</w:t>
       </w:r>
     </w:p>
     <w:p/>
     <w:p>
+      <w:r>
+        <w:t>Another important aspect of the suicide function is that it leaves the callers of functions on the suicide contract in an undefined state, creating many problems.</w:t>
+      </w:r>
+    </w:p>
+    <w:p>
+      <w:r>
+        <w:t>To avoid this</w:t>
+      </w:r>
+      <w:r>
+        <w:t>,</w:t>
+      </w:r>
+      <w:r>
+        <w:t xml:space="preserve"> we have provided a </w:t>
+      </w:r>
+      <w:proofErr w:type="spellStart"/>
+      <w:r>
+        <w:t>removesMe</w:t>
+      </w:r>
+      <w:proofErr w:type="spellEnd"/>
+      <w:r>
+        <w:t xml:space="preserve"> function on the Catalog that is called by the Content when committing suicide. The Catalog instead, as already described above, will </w:t>
+      </w:r>
+      <w:r>
+        <w:t>murder</w:t>
+      </w:r>
+      <w:r>
+        <w:t xml:space="preserve"> all contents before committing suicide.</w:t>
+      </w:r>
+    </w:p>
+    <w:p/>
+    <w:p>
       <w:pPr>
         <w:pStyle w:val="Heading3"/>
       </w:pPr>
-      <w:bookmarkStart w:id="22" w:name="_Toc516696804"/>
-      <w:r>
-        <w:t>Suicide function</w:t>
-      </w:r>
-      <w:bookmarkEnd w:id="22"/>
-    </w:p>
-    <w:p>
-      <w:r>
-        <w:t>When the owner call</w:t>
-      </w:r>
-      <w:r>
-        <w:t>s</w:t>
-      </w:r>
-      <w:r>
-        <w:t xml:space="preserve"> the suicide function the balance is divided between authors. First</w:t>
+      <w:bookmarkStart w:id="23" w:name="_Toc516696805"/>
+      <w:r>
+        <w:t>Authors payment</w:t>
+      </w:r>
+      <w:bookmarkEnd w:id="23"/>
+    </w:p>
+    <w:p>
+      <w:r>
+        <w:t>We decide to pay the authors after v views among all their contents</w:t>
+      </w:r>
+      <w:r>
+        <w:t xml:space="preserve">. </w:t>
+      </w:r>
+      <w:r>
+        <w:t>We found it more appropriate than paying them after v views on a single content, as they would have been collected after too much time in the case of a lot of content with few views each.</w:t>
+      </w:r>
+      <w:r>
+        <w:t xml:space="preserve"> </w:t>
+      </w:r>
+      <w:r>
+        <w:t>Furthermore, this allows us to raise the number of views and make fewer payments, which entail a cost in gas for the author.</w:t>
+      </w:r>
+    </w:p>
+    <w:p>
+      <w:r>
+        <w:t xml:space="preserve">We also decide to not </w:t>
+      </w:r>
+      <w:r>
+        <w:t>trigger</w:t>
+      </w:r>
+      <w:r>
+        <w:t xml:space="preserve"> the </w:t>
+      </w:r>
+      <w:r>
+        <w:t xml:space="preserve">transaction </w:t>
+      </w:r>
+      <w:r>
+        <w:t>as soon as</w:t>
+      </w:r>
+      <w:r>
+        <w:t xml:space="preserve"> v views are reached</w:t>
+      </w:r>
+      <w:r>
+        <w:t xml:space="preserve"> but only emit an event that notice the author that it can </w:t>
+      </w:r>
+      <w:r>
+        <w:t>withdraw</w:t>
+      </w:r>
+      <w:r>
+        <w:t xml:space="preserve"> his reward. This is because otherwise w</w:t>
+      </w:r>
+      <w:r>
+        <w:t>hen the v-th user consume the content</w:t>
       </w:r>
       <w:r>
         <w:t>,</w:t>
       </w:r>
       <w:r>
-        <w:t xml:space="preserve"> we pay all the </w:t>
-      </w:r>
-      <w:r>
-        <w:t>unpaid views from non-Premium users. Then the remaining balance</w:t>
-      </w:r>
-      <w:r>
-        <w:t>, that comes from the Premium subscriptions,</w:t>
-      </w:r>
-      <w:r>
-        <w:t xml:space="preserve"> is divided between all</w:t>
-      </w:r>
-      <w:r>
-        <w:t xml:space="preserve"> the authors according to the view numbers.</w:t>
-      </w:r>
-    </w:p>
-    <w:p>
-      <w:r>
-        <w:t>It is possi</w:t>
-      </w:r>
-      <w:r>
-        <w:t>ble that after this operation the balance is n</w:t>
-      </w:r>
-      <w:r>
-        <w:t xml:space="preserve">ot yet zero. This is because we do not consider </w:t>
-      </w:r>
-      <w:r>
-        <w:t xml:space="preserve">the </w:t>
-      </w:r>
-      <w:r>
-        <w:t>remains of the divisions</w:t>
-      </w:r>
-      <w:r>
-        <w:t>. We thought fair to transfer this little amount to the owner not as a</w:t>
-      </w:r>
-      <w:r>
-        <w:t>n</w:t>
+        <w:t xml:space="preserve"> the transaction starts</w:t>
+      </w:r>
+      <w:r>
+        <w:t>,</w:t>
+      </w:r>
+      <w:r>
+        <w:t xml:space="preserve"> and it cost to that user 21000 gas and 0 to the other users.</w:t>
+      </w:r>
+      <w:r>
+        <w:t xml:space="preserve"> In this case instead we have a </w:t>
+      </w:r>
+      <w:r>
+        <w:t xml:space="preserve">fairer solution in which the author pays the gas needed for his </w:t>
+      </w:r>
+      <w:r>
+        <w:t>withdraw</w:t>
+      </w:r>
+      <w:r>
+        <w:t>.</w:t>
+      </w:r>
+    </w:p>
+    <w:p>
+      <w:r>
+        <w:t xml:space="preserve">Furthermore, the author can decide to not </w:t>
+      </w:r>
+      <w:r>
+        <w:t>withdraw</w:t>
       </w:r>
       <w:r>
         <w:t xml:space="preserve"> </w:t>
       </w:r>
       <w:r>
-        <w:t>earning</w:t>
-      </w:r>
-      <w:r>
-        <w:t xml:space="preserve"> but as ref</w:t>
-      </w:r>
-      <w:r>
-        <w:t xml:space="preserve">und for the big </w:t>
-      </w:r>
-      <w:r>
-        <w:t>amount of gas used for this operation.</w:t>
-      </w:r>
-    </w:p>
-    <w:p>
-      <w:r>
-        <w:t xml:space="preserve">We </w:t>
-      </w:r>
-      <w:r>
-        <w:t>also took some precautions to limit the consumption of gas</w:t>
-      </w:r>
-      <w:r>
-        <w:t xml:space="preserve">. First of </w:t>
-      </w:r>
-      <w:r>
-        <w:t>all,</w:t>
-      </w:r>
-      <w:r>
-        <w:t xml:space="preserve"> we </w:t>
-      </w:r>
-      <w:r>
-        <w:t xml:space="preserve">call the murder function on all the </w:t>
-      </w:r>
-      <w:r>
-        <w:t>contents: this generates negative gas to be used for operations.</w:t>
-      </w:r>
-      <w:r>
-        <w:t xml:space="preserve"> Then we do two different </w:t>
-      </w:r>
-      <w:r>
-        <w:t>computations</w:t>
-      </w:r>
-      <w:r>
-        <w:t xml:space="preserve"> to calculate the amount to be transferred to the authors, but we perform one single transaction for each author.</w:t>
-      </w:r>
-      <w:r>
-        <w:t xml:space="preserve"> Finally</w:t>
+        <w:t>immediately</w:t>
+      </w:r>
+      <w:r>
+        <w:t xml:space="preserve"> his reward but to wait to do a bigger transaction instead of lots of small transaction, paying less gas.</w:t>
+      </w:r>
+    </w:p>
+    <w:p/>
+    <w:p>
+      <w:pPr>
+        <w:pStyle w:val="Heading3"/>
+      </w:pPr>
+      <w:bookmarkStart w:id="24" w:name="_Toc516696806"/>
+      <w:r>
+        <w:t>Statistics functions</w:t>
+      </w:r>
+      <w:bookmarkEnd w:id="24"/>
+    </w:p>
+    <w:p>
+      <w:r>
+        <w:t>For all the statistic functions</w:t>
+      </w:r>
+      <w:r>
+        <w:t>, like</w:t>
+      </w:r>
+      <w:r>
+        <w:t xml:space="preserve"> </w:t>
+      </w:r>
+      <w:proofErr w:type="spellStart"/>
+      <w:r>
+        <w:t>getLatestBy</w:t>
+      </w:r>
+      <w:proofErr w:type="spellEnd"/>
+      <w:r>
+        <w:t xml:space="preserve">_ and </w:t>
+      </w:r>
+      <w:proofErr w:type="spellStart"/>
+      <w:r>
+        <w:t>getMostPopularBy</w:t>
+      </w:r>
+      <w:proofErr w:type="spellEnd"/>
+      <w:r>
+        <w:t>_</w:t>
       </w:r>
       <w:r>
         <w:t>,</w:t>
       </w:r>
       <w:r>
-        <w:t xml:space="preserve"> the Catalog is deleted and that generates a lot of negative gas: the owner must provide a </w:t>
-      </w:r>
-      <w:r>
-        <w:t>big quantity</w:t>
-      </w:r>
-      <w:r>
-        <w:t xml:space="preserve"> of gas to not run out of gas but not all of this will </w:t>
-      </w:r>
-      <w:r>
-        <w:t xml:space="preserve">be spent thanks to the negative gas that </w:t>
-      </w:r>
-      <w:r>
-        <w:t>lowers</w:t>
-      </w:r>
-      <w:r>
-        <w:t xml:space="preserve"> the worn one</w:t>
-      </w:r>
-      <w:r>
-        <w:t>.</w:t>
-      </w:r>
-    </w:p>
-    <w:p/>
-    <w:p>
-      <w:r>
-        <w:t>Another important aspect of the suicide function is that it leaves the callers of functions on the suicide contract in an undefined state, creating many problems.</w:t>
-      </w:r>
-    </w:p>
-    <w:p>
-      <w:r>
-        <w:t>To avoid this</w:t>
-      </w:r>
-      <w:r>
-        <w:t>,</w:t>
-      </w:r>
-      <w:r>
-        <w:t xml:space="preserve"> we have provided a </w:t>
-      </w:r>
-      <w:proofErr w:type="spellStart"/>
-      <w:r>
-        <w:t>removesMe</w:t>
-      </w:r>
-      <w:proofErr w:type="spellEnd"/>
-      <w:r>
-        <w:t xml:space="preserve"> function on the Catalog that is called by the Content when committing suicide. The Catalog instead, as already described above, will </w:t>
-      </w:r>
-      <w:r>
-        <w:t>murder</w:t>
-      </w:r>
-      <w:r>
-        <w:t xml:space="preserve"> all contents before committing suicide.</w:t>
-      </w:r>
-    </w:p>
-    <w:p/>
-    <w:p>
-      <w:pPr>
-        <w:pStyle w:val="Heading3"/>
-      </w:pPr>
-      <w:bookmarkStart w:id="23" w:name="_Toc516696805"/>
-      <w:r>
-        <w:t>Authors payment</w:t>
-      </w:r>
-      <w:bookmarkEnd w:id="23"/>
-    </w:p>
-    <w:p>
-      <w:r>
-        <w:t>We decide to pay the authors after v views among all their contents</w:t>
+        <w:t xml:space="preserve"> there are two opposite</w:t>
+      </w:r>
+      <w:r>
+        <w:t xml:space="preserve"> kinds of approach</w:t>
       </w:r>
       <w:r>
         <w:t xml:space="preserve">. </w:t>
       </w:r>
       <w:r>
-        <w:t>We found it more appropriate than paying them after v views on a single content, as they would have been collected after too much time in the case of a lot of content with few views each.</w:t>
+        <w:t>We can</w:t>
+      </w:r>
+      <w:r>
+        <w:t xml:space="preserve"> keep chart lists updated storing</w:t>
+      </w:r>
+      <w:r>
+        <w:t xml:space="preserve"> additional information</w:t>
+      </w:r>
+      <w:r>
+        <w:t xml:space="preserve"> or we can store only needed information and generates the charts each time they are requested</w:t>
+      </w:r>
+      <w:r>
+        <w:t xml:space="preserve">. </w:t>
+      </w:r>
+      <w:r>
+        <w:t>The first solution</w:t>
       </w:r>
       <w:r>
         <w:t xml:space="preserve"> </w:t>
       </w:r>
       <w:r>
-        <w:t>Furthermore, this allows us to raise the number of views and make fewer payments, which entail a cost in gas for the author.</w:t>
-      </w:r>
-    </w:p>
-    <w:p>
-      <w:r>
         <w:lastRenderedPageBreak/>
-        <w:t xml:space="preserve">We also decide to not </w:t>
-      </w:r>
-      <w:r>
-        <w:t>trigger</w:t>
-      </w:r>
-      <w:r>
-        <w:t xml:space="preserve"> the </w:t>
-      </w:r>
-      <w:r>
-        <w:t xml:space="preserve">transaction </w:t>
-      </w:r>
-      <w:r>
-        <w:t>as soon as</w:t>
-      </w:r>
-      <w:r>
-        <w:t xml:space="preserve"> v views are reached</w:t>
-      </w:r>
-      <w:r>
-        <w:t xml:space="preserve"> but only emit an event that notice the author that it can </w:t>
-      </w:r>
-      <w:r>
-        <w:t>withdraw</w:t>
-      </w:r>
-      <w:r>
-        <w:t xml:space="preserve"> his reward. This is because otherwise w</w:t>
-      </w:r>
-      <w:r>
-        <w:t>hen the v-th user consume the content</w:t>
-      </w:r>
-      <w:r>
-        <w:t>,</w:t>
-      </w:r>
-      <w:r>
-        <w:t xml:space="preserve"> the transaction starts</w:t>
-      </w:r>
-      <w:r>
-        <w:t>,</w:t>
-      </w:r>
-      <w:r>
-        <w:t xml:space="preserve"> and it cost to that user 21000 gas and 0 to the other users.</w:t>
-      </w:r>
-      <w:r>
-        <w:t xml:space="preserve"> In this case instead we have a </w:t>
-      </w:r>
-      <w:r>
-        <w:t xml:space="preserve">fairer solution in which the author pays the gas needed for his </w:t>
-      </w:r>
-      <w:r>
-        <w:t>withdraw</w:t>
-      </w:r>
-      <w:r>
-        <w:t>.</w:t>
-      </w:r>
-    </w:p>
-    <w:p>
-      <w:r>
-        <w:t xml:space="preserve">Furthermore, the author can decide to not </w:t>
-      </w:r>
-      <w:r>
-        <w:t>withdraw</w:t>
-      </w:r>
-      <w:r>
-        <w:t xml:space="preserve"> </w:t>
-      </w:r>
-      <w:r>
-        <w:t>immediately</w:t>
-      </w:r>
-      <w:r>
-        <w:t xml:space="preserve"> his reward but to wait to do a bigger transaction instead of lots of small transaction, paying less gas.</w:t>
-      </w:r>
-    </w:p>
-    <w:p/>
-    <w:p>
-      <w:pPr>
-        <w:pStyle w:val="Heading3"/>
-      </w:pPr>
-      <w:bookmarkStart w:id="24" w:name="_Toc516696806"/>
-      <w:r>
-        <w:t>Statistics functions</w:t>
-      </w:r>
-      <w:bookmarkEnd w:id="24"/>
-    </w:p>
-    <w:p>
-      <w:r>
-        <w:t>For all the statistic functions</w:t>
-      </w:r>
-      <w:r>
-        <w:t>, like</w:t>
-      </w:r>
-      <w:r>
-        <w:t xml:space="preserve"> </w:t>
-      </w:r>
-      <w:proofErr w:type="spellStart"/>
-      <w:r>
-        <w:t>getLatestBy</w:t>
-      </w:r>
-      <w:proofErr w:type="spellEnd"/>
-      <w:r>
-        <w:t xml:space="preserve">_ and </w:t>
-      </w:r>
-      <w:proofErr w:type="spellStart"/>
-      <w:r>
-        <w:t>getMostPopularBy</w:t>
-      </w:r>
-      <w:proofErr w:type="spellEnd"/>
-      <w:r>
-        <w:t>_</w:t>
-      </w:r>
-      <w:r>
-        <w:t>,</w:t>
-      </w:r>
-      <w:r>
-        <w:t xml:space="preserve"> there are two opposite</w:t>
-      </w:r>
-      <w:r>
-        <w:t xml:space="preserve"> kinds of approach</w:t>
-      </w:r>
-      <w:r>
-        <w:t xml:space="preserve">. </w:t>
-      </w:r>
-      <w:r>
-        <w:t>We can</w:t>
-      </w:r>
-      <w:r>
-        <w:t xml:space="preserve"> keep chart lists updated storing</w:t>
-      </w:r>
-      <w:r>
-        <w:t xml:space="preserve"> additional information</w:t>
-      </w:r>
-      <w:r>
-        <w:t xml:space="preserve"> or we can store only needed information and generates the charts each time they are requested</w:t>
-      </w:r>
-      <w:r>
-        <w:t xml:space="preserve">. </w:t>
-      </w:r>
-      <w:r>
-        <w:t>The first solution</w:t>
-      </w:r>
-      <w:r>
-        <w:t xml:space="preserve"> increase</w:t>
+        <w:t>increase</w:t>
       </w:r>
       <w:r>
         <w:t>s</w:t>
@@ -5885,6 +5747,7 @@
           <w:id w:val="1885832447"/>
           <w:citation/>
         </w:sdtPr>
+        <w:sdtEndPr/>
         <w:sdtContent>
           <w:r>
             <w:fldChar w:fldCharType="begin"/>
@@ -5939,6 +5802,7 @@
           <w:id w:val="2077929254"/>
           <w:citation/>
         </w:sdtPr>
+        <w:sdtEndPr/>
         <w:sdtContent>
           <w:r>
             <w:fldChar w:fldCharType="begin"/>
@@ -5966,210 +5830,208 @@
     </w:p>
     <w:p>
       <w:r>
+        <w:t>As far as the redemption</w:t>
+      </w:r>
+      <w:r>
+        <w:t xml:space="preserve"> of the rights by the authors</w:t>
+      </w:r>
+      <w:r>
+        <w:t>, we thought it was right to make the withdrawal possible after 10 viewing</w:t>
+      </w:r>
+      <w:r>
+        <w:t>.</w:t>
+      </w:r>
+      <w:r>
+        <w:t xml:space="preserve"> </w:t>
+      </w:r>
+      <w:r>
+        <w:t>This number is a trade-</w:t>
+      </w:r>
+      <w:r>
+        <w:t>off to allow authors with few visits not to wait too much and at the same time to ensure that the cost of gas does not affect too much the value taken.</w:t>
+      </w:r>
+    </w:p>
+    <w:p>
+      <w:r>
+        <w:t>Recall that the number of visits is related to all content of the author and not to the individual content.</w:t>
+      </w:r>
+    </w:p>
+    <w:p>
+      <w:r>
+        <w:t xml:space="preserve">10 </w:t>
+      </w:r>
+      <w:r>
+        <w:t>views</w:t>
+      </w:r>
+      <w:r>
+        <w:t xml:space="preserve"> could be a low number, considering that they do not refer to the single content but to the sum of the visits of all the contents of an author</w:t>
+      </w:r>
+      <w:r>
+        <w:t>. However,</w:t>
+      </w:r>
+      <w:r>
+        <w:t xml:space="preserve"> we preferred not to increase the number too much considering that an author can choose to wait more time to withdraw a </w:t>
+      </w:r>
+      <w:r>
+        <w:t>bigger amount</w:t>
+      </w:r>
+      <w:r>
+        <w:t xml:space="preserve"> later, paying only one transaction</w:t>
+      </w:r>
+      <w:r>
+        <w:t>.</w:t>
+      </w:r>
+    </w:p>
+    <w:p/>
+    <w:p>
+      <w:pPr>
+        <w:pStyle w:val="Heading3"/>
+      </w:pPr>
+      <w:bookmarkStart w:id="26" w:name="_Toc516696808"/>
+      <w:r>
+        <w:t>Events</w:t>
+      </w:r>
+      <w:bookmarkEnd w:id="26"/>
+    </w:p>
+    <w:p>
+      <w:r>
+        <w:t xml:space="preserve">The only event that had to be </w:t>
+      </w:r>
+      <w:r>
+        <w:t>mandatory emitted</w:t>
+      </w:r>
+      <w:r>
+        <w:t xml:space="preserve"> was the one concerning </w:t>
+      </w:r>
+      <w:r>
+        <w:t>access granting on a content.</w:t>
+      </w:r>
+      <w:r>
+        <w:t xml:space="preserve"> </w:t>
+      </w:r>
+      <w:r>
+        <w:t>Considering the events an important form of logging and aiming to make the behavior of the contract as clear as possible, we decided to issue</w:t>
+      </w:r>
+      <w:r>
+        <w:t xml:space="preserve"> also</w:t>
+      </w:r>
+      <w:r>
+        <w:t xml:space="preserve"> other events.</w:t>
+      </w:r>
+    </w:p>
+    <w:p>
+      <w:r>
         <w:lastRenderedPageBreak/>
-        <w:t>As far as the redemption</w:t>
-      </w:r>
-      <w:r>
-        <w:t xml:space="preserve"> of the rights by the authors</w:t>
-      </w:r>
-      <w:r>
-        <w:t>, we thought it was right to make the withdrawal possible after 10 viewing</w:t>
+        <w:t xml:space="preserve">We thought important </w:t>
+      </w:r>
+      <w:r>
+        <w:t>to communicate not only when a user buy a content, but also when a</w:t>
+      </w:r>
+      <w:r>
+        <w:t xml:space="preserve"> user becomes premium and when a content is consumed.</w:t>
+      </w:r>
+    </w:p>
+    <w:p>
+      <w:r>
+        <w:t>Another important event is fired when the Catalog</w:t>
+      </w:r>
+      <w:r>
+        <w:t xml:space="preserve"> contract is closed, to notice all the interest user that they cannot access theirs account anymore.</w:t>
+      </w:r>
+      <w:r>
+        <w:t xml:space="preserve"> Similar to this the content deleted event.</w:t>
+      </w:r>
+    </w:p>
+    <w:p>
+      <w:r>
+        <w:t>Opposite to these, two events are fired</w:t>
+      </w:r>
+      <w:r>
+        <w:t xml:space="preserve"> when a content is published. The content emit</w:t>
+      </w:r>
+      <w:r>
+        <w:t>s</w:t>
+      </w:r>
+      <w:r>
+        <w:t xml:space="preserve"> a published event, and the catalog a new content available event.</w:t>
+      </w:r>
+    </w:p>
+    <w:p>
+      <w:r>
+        <w:t>Finally, i</w:t>
+      </w:r>
+      <w:r>
+        <w:t>t has become necessary</w:t>
+      </w:r>
+      <w:r>
+        <w:t xml:space="preserve"> </w:t>
+      </w:r>
+      <w:r>
+        <w:t>to fire an</w:t>
+      </w:r>
+      <w:r>
+        <w:t xml:space="preserve"> event when a</w:t>
+      </w:r>
+      <w:r>
+        <w:t xml:space="preserve">n author's payment is available to notice this author that his </w:t>
+      </w:r>
+      <w:r>
+        <w:t>withdrawals</w:t>
+      </w:r>
+      <w:r>
+        <w:t xml:space="preserve"> </w:t>
+      </w:r>
+      <w:r>
+        <w:t>is available.</w:t>
+      </w:r>
+    </w:p>
+    <w:p/>
+    <w:p>
+      <w:pPr>
+        <w:pStyle w:val="Heading2"/>
+      </w:pPr>
+      <w:bookmarkStart w:id="27" w:name="_Toc516696809"/>
+      <w:r>
+        <w:t>Implementation choices</w:t>
+      </w:r>
+      <w:bookmarkEnd w:id="27"/>
+    </w:p>
+    <w:p>
+      <w:pPr>
+        <w:pStyle w:val="Heading3"/>
+      </w:pPr>
+      <w:bookmarkStart w:id="28" w:name="_Toc516696810"/>
+      <w:r>
+        <w:t>Assert, require, throw and revert</w:t>
+      </w:r>
+      <w:bookmarkEnd w:id="28"/>
+    </w:p>
+    <w:p>
+      <w:r>
+        <w:t xml:space="preserve">Assert </w:t>
+      </w:r>
+      <w:r>
+        <w:t xml:space="preserve">and require have the same purpose to verify the conditions and stop the execution of the code in case they are not </w:t>
+      </w:r>
+      <w:r>
+        <w:t>satisfied</w:t>
       </w:r>
       <w:r>
         <w:t>.</w:t>
       </w:r>
       <w:r>
+        <w:t xml:space="preserve"> However, i</w:t>
+      </w:r>
+      <w:r>
+        <w:t>n the current version of Solidity,</w:t>
+      </w:r>
+      <w:r>
+        <w:t xml:space="preserve"> the</w:t>
+      </w:r>
+      <w:r>
         <w:t xml:space="preserve"> </w:t>
       </w:r>
       <w:r>
-        <w:t>This number is a trade-</w:t>
-      </w:r>
-      <w:r>
-        <w:t>off to allow authors with few visits not to wait too much and at the same time to ensure that the cost of gas does not affect too much the value taken.</w:t>
-      </w:r>
-    </w:p>
-    <w:p>
-      <w:r>
-        <w:t>Recall that the number of visits is related to all content of the author and not to the individual content.</w:t>
-      </w:r>
-    </w:p>
-    <w:p>
-      <w:r>
-        <w:t xml:space="preserve">10 </w:t>
-      </w:r>
-      <w:r>
-        <w:t>views</w:t>
-      </w:r>
-      <w:r>
-        <w:t xml:space="preserve"> could be a low number, considering that they do not refer to the single content but to the sum of the visits of all the contents of an author</w:t>
-      </w:r>
-      <w:r>
-        <w:t>. However,</w:t>
-      </w:r>
-      <w:r>
-        <w:t xml:space="preserve"> we preferred not to increase the number too much considering that an author can choose to wait more time to withdraw a </w:t>
-      </w:r>
-      <w:r>
-        <w:t>bigger amount</w:t>
-      </w:r>
-      <w:r>
-        <w:t xml:space="preserve"> later, paying only one transaction</w:t>
-      </w:r>
-      <w:r>
-        <w:t>.</w:t>
-      </w:r>
-    </w:p>
-    <w:p/>
-    <w:p>
-      <w:pPr>
-        <w:pStyle w:val="Heading3"/>
-      </w:pPr>
-      <w:bookmarkStart w:id="26" w:name="_Toc516696808"/>
-      <w:r>
-        <w:t>Events</w:t>
-      </w:r>
-      <w:bookmarkEnd w:id="26"/>
-    </w:p>
-    <w:p>
-      <w:r>
-        <w:t xml:space="preserve">The only event that had to be </w:t>
-      </w:r>
-      <w:r>
-        <w:t>mandatory emitted</w:t>
-      </w:r>
-      <w:r>
-        <w:t xml:space="preserve"> was the one concerning </w:t>
-      </w:r>
-      <w:r>
-        <w:t>access granting on a content.</w:t>
-      </w:r>
-      <w:r>
-        <w:t xml:space="preserve"> </w:t>
-      </w:r>
-      <w:r>
-        <w:t>Considering the events an important form of logging and aiming to make the behavior of the contract as clear as possible, we decided to issue</w:t>
-      </w:r>
-      <w:r>
-        <w:t xml:space="preserve"> also</w:t>
-      </w:r>
-      <w:r>
-        <w:t xml:space="preserve"> other events.</w:t>
-      </w:r>
-    </w:p>
-    <w:p>
-      <w:r>
-        <w:t xml:space="preserve">We thought important </w:t>
-      </w:r>
-      <w:r>
-        <w:t>to communicate not only when a user buy a content, but also when a</w:t>
-      </w:r>
-      <w:r>
-        <w:t xml:space="preserve"> user becomes premium and when a content is consumed.</w:t>
-      </w:r>
-    </w:p>
-    <w:p>
-      <w:r>
-        <w:t>Another important event is fired when the Catalog</w:t>
-      </w:r>
-      <w:r>
-        <w:t xml:space="preserve"> contract is closed, to notice all the interest user that they cannot access theirs account anymore.</w:t>
-      </w:r>
-      <w:r>
-        <w:t xml:space="preserve"> Similar to this the content deleted event.</w:t>
-      </w:r>
-    </w:p>
-    <w:p>
-      <w:r>
-        <w:t>Opposite to these, two events are fired</w:t>
-      </w:r>
-      <w:r>
-        <w:t xml:space="preserve"> when a content is published. The content emit</w:t>
-      </w:r>
-      <w:r>
-        <w:t>s</w:t>
-      </w:r>
-      <w:r>
-        <w:t xml:space="preserve"> a published event, and the catalog a new content available event.</w:t>
-      </w:r>
-    </w:p>
-    <w:p>
-      <w:r>
-        <w:t>It has become necessary</w:t>
-      </w:r>
-      <w:r>
-        <w:t xml:space="preserve"> </w:t>
-      </w:r>
-      <w:r>
-        <w:t>to fire an</w:t>
-      </w:r>
-      <w:r>
-        <w:t xml:space="preserve"> event when a</w:t>
-      </w:r>
-      <w:r>
-        <w:t xml:space="preserve">n author's payment is available to notice this author that his </w:t>
-      </w:r>
-      <w:r>
-        <w:t>withdrawals</w:t>
-      </w:r>
-      <w:r>
-        <w:t xml:space="preserve"> </w:t>
-      </w:r>
-      <w:r>
-        <w:t>is available.</w:t>
-      </w:r>
-    </w:p>
-    <w:p>
-      <w:r>
-        <w:t>Finally, we decided to emit an event also when the fallback function is called, for debugging purpose.</w:t>
-      </w:r>
-    </w:p>
-    <w:p/>
-    <w:p>
-      <w:pPr>
-        <w:pStyle w:val="Heading2"/>
-      </w:pPr>
-      <w:bookmarkStart w:id="27" w:name="_Toc516696809"/>
-      <w:r>
-        <w:t>Implementation choices</w:t>
-      </w:r>
-      <w:bookmarkEnd w:id="27"/>
-    </w:p>
-    <w:p>
-      <w:pPr>
-        <w:pStyle w:val="Heading3"/>
-      </w:pPr>
-      <w:bookmarkStart w:id="28" w:name="_Toc516696810"/>
-      <w:r>
-        <w:t>Assert, require, throw and revert</w:t>
-      </w:r>
-      <w:bookmarkEnd w:id="28"/>
-    </w:p>
-    <w:p>
-      <w:r>
-        <w:t xml:space="preserve">Assert </w:t>
-      </w:r>
-      <w:r>
-        <w:t xml:space="preserve">and require have the same purpose to verify the conditions and stop the execution of the code in case they are not </w:t>
-      </w:r>
-      <w:r>
-        <w:t>satisfied</w:t>
-      </w:r>
-      <w:r>
-        <w:t>.</w:t>
-      </w:r>
-      <w:r>
-        <w:t xml:space="preserve"> However, i</w:t>
-      </w:r>
-      <w:r>
-        <w:t>n the current version of Solidity,</w:t>
-      </w:r>
-      <w:r>
-        <w:t xml:space="preserve"> the</w:t>
-      </w:r>
-      <w:r>
-        <w:t xml:space="preserve"> </w:t>
-      </w:r>
-      <w:r>
         <w:t xml:space="preserve">0.4.24, </w:t>
       </w:r>
       <w:r>
@@ -6204,7 +6066,6 @@
     </w:p>
     <w:p>
       <w:r>
-        <w:lastRenderedPageBreak/>
         <w:t xml:space="preserve">Assert vs require </w:t>
       </w:r>
       <w:r>
@@ -6362,6 +6223,7 @@
       </w:pPr>
       <w:bookmarkStart w:id="29" w:name="_Toc516696811"/>
       <w:r>
+        <w:lastRenderedPageBreak/>
         <w:t>Strings</w:t>
       </w:r>
       <w:bookmarkEnd w:id="29"/>
@@ -6458,7 +6320,6 @@
       </w:pPr>
       <w:bookmarkStart w:id="30" w:name="_Toc516696812"/>
       <w:r>
-        <w:lastRenderedPageBreak/>
         <w:t>Arrays</w:t>
       </w:r>
       <w:bookmarkEnd w:id="30"/>
@@ -6613,6 +6474,7 @@
     </w:p>
     <w:p>
       <w:r>
+        <w:lastRenderedPageBreak/>
         <w:t>A reentrancy attack consists of repeatedly and recursively calling the same function until the entire balance has been taken.</w:t>
       </w:r>
       <w:r>
@@ -7340,7 +7202,6 @@
           <w:color w:val="000000" w:themeColor="text1"/>
           <w:sz w:val="20"/>
         </w:rPr>
-        <w:lastRenderedPageBreak/>
         <w:t xml:space="preserve">    </w:t>
       </w:r>
       <w:r>
@@ -7831,7 +7692,11 @@
         <w:t xml:space="preserve"> func</w:t>
       </w:r>
       <w:r>
-        <w:t xml:space="preserve">tion starts another transaction with the same amount. </w:t>
+        <w:t xml:space="preserve">tion starts another transaction </w:t>
+      </w:r>
+      <w:r>
+        <w:lastRenderedPageBreak/>
+        <w:t xml:space="preserve">with the same amount. </w:t>
       </w:r>
       <w:r>
         <w:t>This action is repeated until the Catalog c</w:t>
@@ -8296,6 +8161,17 @@
         <w:t>This list can also be useful to better understand the structure of contracts.</w:t>
       </w:r>
     </w:p>
+    <w:p>
+      <w:r>
+        <w:t xml:space="preserve">Node that we do not provide the cost of functions that can only be called by other functions, such as internal functions or </w:t>
+      </w:r>
+      <w:r>
+        <w:t xml:space="preserve">functions that can be called only by </w:t>
+      </w:r>
+      <w:r>
+        <w:t>a specific function of a specific contract. The gas cost of this functions is included in the gas cost of the calling function.</w:t>
+      </w:r>
+    </w:p>
     <w:p/>
     <w:p>
       <w:pPr>
@@ -8304,7 +8180,6 @@
       <w:bookmarkStart w:id="33" w:name="_Toc516696815"/>
       <w:proofErr w:type="spellStart"/>
       <w:r>
-        <w:lastRenderedPageBreak/>
         <w:t>CatalogC</w:t>
       </w:r>
       <w:r>
@@ -8317,6 +8192,24 @@
       <w:pPr>
         <w:pStyle w:val="Code"/>
       </w:pPr>
+      <w:r>
+        <w:rPr>
+          <w:bCs/>
+        </w:rPr>
+        <w:t xml:space="preserve">// gas cost: </w:t>
+      </w:r>
+      <w:r>
+        <w:t>2106284</w:t>
+      </w:r>
+    </w:p>
+    <w:p>
+      <w:pPr>
+        <w:pStyle w:val="Code"/>
+        <w:rPr>
+          <w:b/>
+          <w:bCs/>
+        </w:rPr>
+      </w:pPr>
       <w:proofErr w:type="gramStart"/>
       <w:r>
         <w:rPr>
@@ -8350,6 +8243,30 @@
     <w:p>
       <w:pPr>
         <w:pStyle w:val="Code"/>
+        <w:rPr>
+          <w:b/>
+          <w:bCs/>
+        </w:rPr>
+      </w:pPr>
+    </w:p>
+    <w:p>
+      <w:pPr>
+        <w:pStyle w:val="Code"/>
+      </w:pPr>
+      <w:r>
+        <w:rPr>
+          <w:bCs/>
+        </w:rPr>
+        <w:t>// only revert the state</w:t>
+      </w:r>
+    </w:p>
+    <w:p>
+      <w:pPr>
+        <w:pStyle w:val="Code"/>
+        <w:rPr>
+          <w:b/>
+          <w:bCs/>
+        </w:rPr>
       </w:pPr>
       <w:r>
         <w:rPr>
@@ -8371,45 +8288,105 @@
         </w:rPr>
         <w:t>;</w:t>
       </w:r>
+    </w:p>
+    <w:p>
+      <w:pPr>
+        <w:pStyle w:val="Code"/>
+        <w:rPr>
+          <w:b/>
+          <w:bCs/>
+        </w:rPr>
+      </w:pPr>
+    </w:p>
+    <w:p>
+      <w:pPr>
+        <w:pStyle w:val="Code"/>
+      </w:pPr>
+      <w:r>
+        <w:t xml:space="preserve">//gas cost: </w:t>
+      </w:r>
+      <w:r>
+        <w:rPr>
+          <w:highlight w:val="yellow"/>
+        </w:rPr>
+        <w:t>TODO</w:t>
+      </w:r>
+    </w:p>
+    <w:p>
+      <w:pPr>
+        <w:pStyle w:val="Code"/>
+      </w:pPr>
       <w:bookmarkStart w:id="34" w:name="_GoBack"/>
       <w:bookmarkEnd w:id="34"/>
+      <w:r>
+        <w:rPr>
+          <w:b/>
+          <w:bCs/>
+        </w:rPr>
+        <w:t xml:space="preserve">function </w:t>
+      </w:r>
+      <w:r>
+        <w:t xml:space="preserve">_suicide() </w:t>
+      </w:r>
+      <w:r>
+        <w:rPr>
+          <w:b/>
+          <w:bCs/>
+        </w:rPr>
+        <w:t xml:space="preserve">public </w:t>
+      </w:r>
+      <w:proofErr w:type="spellStart"/>
+      <w:r>
+        <w:t>onlyOwner</w:t>
+      </w:r>
+      <w:proofErr w:type="spellEnd"/>
+      <w:r>
+        <w:t>;</w:t>
+      </w:r>
     </w:p>
     <w:p>
       <w:pPr>
         <w:pStyle w:val="Code"/>
       </w:pPr>
-      <w:r>
-        <w:rPr>
-          <w:b/>
-          <w:bCs/>
-        </w:rPr>
-        <w:t xml:space="preserve">function </w:t>
-      </w:r>
-      <w:r>
-        <w:t>_</w:t>
-      </w:r>
-      <w:proofErr w:type="gramStart"/>
-      <w:r>
-        <w:t>suicide(</w:t>
-      </w:r>
-      <w:proofErr w:type="gramEnd"/>
-      <w:r>
-        <w:t xml:space="preserve">) </w:t>
-      </w:r>
-      <w:r>
-        <w:rPr>
-          <w:b/>
-          <w:bCs/>
-        </w:rPr>
-        <w:t xml:space="preserve">public </w:t>
+    </w:p>
+    <w:p>
+      <w:pPr>
+        <w:pStyle w:val="Code"/>
+      </w:pPr>
+      <w:r>
+        <w:rPr>
+          <w:bCs/>
+        </w:rPr>
+        <w:t xml:space="preserve">// gas cost: </w:t>
+      </w:r>
+      <w:r>
+        <w:t xml:space="preserve">68924 </w:t>
+      </w:r>
+      <w:r>
+        <w:rPr>
+          <w:bCs/>
+        </w:rPr>
+        <w:t xml:space="preserve">(includes the </w:t>
       </w:r>
       <w:proofErr w:type="spellStart"/>
       <w:r>
-        <w:t>onlyOwner</w:t>
+        <w:rPr>
+          <w:bCs/>
+        </w:rPr>
+        <w:t>grantAccess</w:t>
       </w:r>
       <w:proofErr w:type="spellEnd"/>
       <w:r>
-        <w:t>;</w:t>
+        <w:rPr>
+          <w:bCs/>
+        </w:rPr>
+        <w:t xml:space="preserve"> </w:t>
+      </w:r>
+      <w:r>
+        <w:rPr>
+          <w:bCs/>
+        </w:rPr>
+        <w:t>function cost)</w:t>
       </w:r>
     </w:p>
     <w:p>
@@ -8461,11 +8438,51 @@
       <w:pPr>
         <w:pStyle w:val="Code"/>
       </w:pPr>
-      <w:r>
-        <w:rPr>
-          <w:b/>
-          <w:bCs/>
-        </w:rPr>
+    </w:p>
+    <w:p>
+      <w:pPr>
+        <w:pStyle w:val="Code"/>
+      </w:pPr>
+      <w:r>
+        <w:rPr>
+          <w:bCs/>
+        </w:rPr>
+        <w:t xml:space="preserve">// gas cost: </w:t>
+      </w:r>
+      <w:r>
+        <w:t xml:space="preserve">55482 </w:t>
+      </w:r>
+      <w:r>
+        <w:rPr>
+          <w:bCs/>
+        </w:rPr>
+        <w:t xml:space="preserve">(includes the </w:t>
+      </w:r>
+      <w:proofErr w:type="spellStart"/>
+      <w:r>
+        <w:rPr>
+          <w:bCs/>
+        </w:rPr>
+        <w:t>grantAccess</w:t>
+      </w:r>
+      <w:proofErr w:type="spellEnd"/>
+      <w:r>
+        <w:rPr>
+          <w:bCs/>
+        </w:rPr>
+        <w:t xml:space="preserve"> function cost)</w:t>
+      </w:r>
+    </w:p>
+    <w:p>
+      <w:pPr>
+        <w:pStyle w:val="Code"/>
+      </w:pPr>
+      <w:r>
+        <w:rPr>
+          <w:b/>
+          <w:bCs/>
+        </w:rPr>
+        <w:lastRenderedPageBreak/>
         <w:t xml:space="preserve">function </w:t>
       </w:r>
       <w:proofErr w:type="spellStart"/>
@@ -8516,6 +8533,52 @@
       <w:pPr>
         <w:pStyle w:val="Code"/>
       </w:pPr>
+    </w:p>
+    <w:p>
+      <w:pPr>
+        <w:pStyle w:val="Code"/>
+      </w:pPr>
+      <w:r>
+        <w:rPr>
+          <w:bCs/>
+        </w:rPr>
+        <w:t xml:space="preserve">// gas cost: </w:t>
+      </w:r>
+      <w:r>
+        <w:rPr>
+          <w:bCs/>
+        </w:rPr>
+        <w:t xml:space="preserve">63351 </w:t>
+      </w:r>
+      <w:r>
+        <w:rPr>
+          <w:bCs/>
+        </w:rPr>
+        <w:t xml:space="preserve">(includes the </w:t>
+      </w:r>
+      <w:proofErr w:type="spellStart"/>
+      <w:r>
+        <w:rPr>
+          <w:bCs/>
+        </w:rPr>
+        <w:t>setPremium</w:t>
+      </w:r>
+      <w:proofErr w:type="spellEnd"/>
+      <w:r>
+        <w:rPr>
+          <w:bCs/>
+        </w:rPr>
+        <w:t xml:space="preserve"> function cost)</w:t>
+      </w:r>
+    </w:p>
+    <w:p>
+      <w:pPr>
+        <w:pStyle w:val="Code"/>
+        <w:rPr>
+          <w:b/>
+          <w:bCs/>
+        </w:rPr>
+      </w:pPr>
       <w:r>
         <w:rPr>
           <w:b/>
@@ -8561,6 +8624,51 @@
     <w:p>
       <w:pPr>
         <w:pStyle w:val="Code"/>
+        <w:rPr>
+          <w:bCs/>
+        </w:rPr>
+      </w:pPr>
+    </w:p>
+    <w:p>
+      <w:pPr>
+        <w:pStyle w:val="Code"/>
+      </w:pPr>
+      <w:r>
+        <w:rPr>
+          <w:bCs/>
+        </w:rPr>
+        <w:t xml:space="preserve">// gas cost: </w:t>
+      </w:r>
+      <w:r>
+        <w:rPr>
+          <w:bCs/>
+        </w:rPr>
+        <w:t>62937</w:t>
+      </w:r>
+      <w:r>
+        <w:rPr>
+          <w:bCs/>
+        </w:rPr>
+        <w:t xml:space="preserve"> (includes the </w:t>
+      </w:r>
+      <w:proofErr w:type="spellStart"/>
+      <w:r>
+        <w:rPr>
+          <w:bCs/>
+        </w:rPr>
+        <w:t>setPremium</w:t>
+      </w:r>
+      <w:proofErr w:type="spellEnd"/>
+      <w:r>
+        <w:rPr>
+          <w:bCs/>
+        </w:rPr>
+        <w:t xml:space="preserve"> function cost)</w:t>
+      </w:r>
+    </w:p>
+    <w:p>
+      <w:pPr>
+        <w:pStyle w:val="Code"/>
       </w:pPr>
       <w:r>
         <w:rPr>
@@ -8596,6 +8704,22 @@
     <w:p>
       <w:pPr>
         <w:pStyle w:val="Code"/>
+      </w:pPr>
+    </w:p>
+    <w:p>
+      <w:pPr>
+        <w:pStyle w:val="Code"/>
+      </w:pPr>
+      <w:r>
+        <w:t xml:space="preserve">// gas cost: </w:t>
+      </w:r>
+      <w:r>
+        <w:t>25392</w:t>
+      </w:r>
+    </w:p>
+    <w:p>
+      <w:pPr>
+        <w:pStyle w:val="Code"/>
         <w:rPr>
           <w:b/>
           <w:bCs/>
@@ -8644,6 +8768,49 @@
           <w:bCs/>
         </w:rPr>
       </w:pPr>
+    </w:p>
+    <w:p>
+      <w:pPr>
+        <w:pStyle w:val="Code"/>
+        <w:rPr>
+          <w:bCs/>
+        </w:rPr>
+      </w:pPr>
+      <w:r>
+        <w:rPr>
+          <w:bCs/>
+        </w:rPr>
+        <w:t>// included in</w:t>
+      </w:r>
+      <w:r>
+        <w:rPr>
+          <w:bCs/>
+        </w:rPr>
+        <w:t xml:space="preserve"> </w:t>
+      </w:r>
+      <w:proofErr w:type="spellStart"/>
+      <w:r>
+        <w:rPr>
+          <w:bCs/>
+        </w:rPr>
+        <w:t>BaseContentMenagementContract.publish</w:t>
+      </w:r>
+      <w:proofErr w:type="spellEnd"/>
+      <w:r>
+        <w:rPr>
+          <w:bCs/>
+        </w:rPr>
+        <w:t>()</w:t>
+      </w:r>
+    </w:p>
+    <w:p>
+      <w:pPr>
+        <w:pStyle w:val="Code"/>
+        <w:rPr>
+          <w:b/>
+          <w:bCs/>
+        </w:rPr>
+      </w:pPr>
       <w:r>
         <w:rPr>
           <w:b/>
@@ -8687,6 +8854,45 @@
           <w:bCs/>
         </w:rPr>
       </w:pPr>
+    </w:p>
+    <w:p>
+      <w:pPr>
+        <w:pStyle w:val="Code"/>
+        <w:rPr>
+          <w:bCs/>
+        </w:rPr>
+      </w:pPr>
+      <w:r>
+        <w:rPr>
+          <w:bCs/>
+        </w:rPr>
+        <w:t xml:space="preserve">// included in </w:t>
+      </w:r>
+      <w:proofErr w:type="spellStart"/>
+      <w:r>
+        <w:rPr>
+          <w:bCs/>
+        </w:rPr>
+        <w:t>BaseContentMenagementContract.</w:t>
+      </w:r>
+      <w:r>
+        <w:rPr>
+          <w:bCs/>
+        </w:rPr>
+        <w:t>consumeContent</w:t>
+      </w:r>
+      <w:proofErr w:type="spellEnd"/>
+      <w:r>
+        <w:rPr>
+          <w:bCs/>
+        </w:rPr>
+        <w:t>()</w:t>
+      </w:r>
+    </w:p>
+    <w:p>
+      <w:pPr>
+        <w:pStyle w:val="Code"/>
+      </w:pPr>
       <w:r>
         <w:rPr>
           <w:b/>
@@ -8737,56 +8943,53 @@
       <w:pPr>
         <w:pStyle w:val="Code"/>
       </w:pPr>
-      <w:r>
-        <w:rPr>
-          <w:b/>
-          <w:bCs/>
-        </w:rPr>
-        <w:t xml:space="preserve">function </w:t>
+    </w:p>
+    <w:p>
+      <w:pPr>
+        <w:pStyle w:val="Code"/>
+        <w:rPr>
+          <w:bCs/>
+        </w:rPr>
+      </w:pPr>
+      <w:r>
+        <w:rPr>
+          <w:bCs/>
+        </w:rPr>
+        <w:t xml:space="preserve">// included in </w:t>
       </w:r>
       <w:proofErr w:type="spellStart"/>
       <w:proofErr w:type="gramStart"/>
       <w:r>
-        <w:t>removesMe</w:t>
+        <w:rPr>
+          <w:bCs/>
+        </w:rPr>
+        <w:t>BaseContentMenagementContract</w:t>
       </w:r>
       <w:proofErr w:type="spellEnd"/>
       <w:r>
-        <w:t>(</w:t>
+        <w:rPr>
+          <w:bCs/>
+        </w:rPr>
+        <w:t>.</w:t>
+      </w:r>
+      <w:r>
+        <w:rPr>
+          <w:bCs/>
+        </w:rPr>
+        <w:t>_</w:t>
       </w:r>
       <w:proofErr w:type="gramEnd"/>
       <w:r>
-        <w:t xml:space="preserve">) </w:t>
-      </w:r>
-      <w:r>
-        <w:rPr>
-          <w:b/>
-          <w:bCs/>
-        </w:rPr>
-        <w:t xml:space="preserve">public </w:t>
-      </w:r>
-      <w:r>
-        <w:t>exists(</w:t>
-      </w:r>
-      <w:proofErr w:type="spellStart"/>
-      <w:r>
-        <w:t>msg.sender</w:t>
-      </w:r>
-      <w:proofErr w:type="spellEnd"/>
-      <w:r>
-        <w:t>);</w:t>
-      </w:r>
-    </w:p>
-    <w:p>
-      <w:pPr>
-        <w:pStyle w:val="Code"/>
-      </w:pPr>
-    </w:p>
-    <w:p>
-      <w:pPr>
-        <w:pStyle w:val="Code"/>
-      </w:pPr>
-      <w:r>
-        <w:t>// view: no gas consumption</w:t>
+        <w:rPr>
+          <w:bCs/>
+        </w:rPr>
+        <w:t>suicide</w:t>
+      </w:r>
+      <w:r>
+        <w:rPr>
+          <w:bCs/>
+        </w:rPr>
+        <w:t>()</w:t>
       </w:r>
     </w:p>
     <w:p>
@@ -8803,7 +9006,7 @@
       <w:proofErr w:type="spellStart"/>
       <w:proofErr w:type="gramStart"/>
       <w:r>
-        <w:t>getStatistics</w:t>
+        <w:t>removesMe</w:t>
       </w:r>
       <w:proofErr w:type="spellEnd"/>
       <w:r>
@@ -8818,43 +9021,16 @@
           <w:b/>
           <w:bCs/>
         </w:rPr>
-        <w:t>public view returns</w:t>
-      </w:r>
-      <w:r>
-        <w:t>(</w:t>
-      </w:r>
-      <w:r>
-        <w:rPr>
-          <w:b/>
-          <w:bCs/>
-        </w:rPr>
-        <w:t>bytes32</w:t>
-      </w:r>
-      <w:r>
-        <w:t xml:space="preserve">[], </w:t>
-      </w:r>
-      <w:r>
-        <w:rPr>
-          <w:b/>
-          <w:bCs/>
-        </w:rPr>
-        <w:t>address</w:t>
-      </w:r>
-      <w:r>
-        <w:t xml:space="preserve">[], </w:t>
+        <w:t xml:space="preserve">public </w:t>
+      </w:r>
+      <w:r>
+        <w:t>exists(</w:t>
       </w:r>
       <w:proofErr w:type="spellStart"/>
       <w:r>
-        <w:rPr>
-          <w:b/>
-          <w:bCs/>
-        </w:rPr>
-        <w:t>uint</w:t>
+        <w:t>msg.sender</w:t>
       </w:r>
       <w:proofErr w:type="spellEnd"/>
-      <w:r>
-        <w:t>[]</w:t>
-      </w:r>
       <w:r>
         <w:t>);</w:t>
       </w:r>
@@ -8886,7 +9062,7 @@
       <w:proofErr w:type="spellStart"/>
       <w:proofErr w:type="gramStart"/>
       <w:r>
-        <w:t>getContentsList</w:t>
+        <w:t>getStatistics</w:t>
       </w:r>
       <w:proofErr w:type="spellEnd"/>
       <w:r>
@@ -8923,6 +9099,18 @@
         </w:rPr>
         <w:t>address</w:t>
       </w:r>
+      <w:r>
+        <w:t xml:space="preserve">[], </w:t>
+      </w:r>
+      <w:proofErr w:type="spellStart"/>
+      <w:r>
+        <w:rPr>
+          <w:b/>
+          <w:bCs/>
+        </w:rPr>
+        <w:t>uint</w:t>
+      </w:r>
+      <w:proofErr w:type="spellEnd"/>
       <w:r>
         <w:t>[]</w:t>
       </w:r>
@@ -8957,6 +9145,77 @@
       <w:proofErr w:type="spellStart"/>
       <w:proofErr w:type="gramStart"/>
       <w:r>
+        <w:t>getContentsList</w:t>
+      </w:r>
+      <w:proofErr w:type="spellEnd"/>
+      <w:r>
+        <w:t>(</w:t>
+      </w:r>
+      <w:proofErr w:type="gramEnd"/>
+      <w:r>
+        <w:t xml:space="preserve">) </w:t>
+      </w:r>
+      <w:r>
+        <w:rPr>
+          <w:b/>
+          <w:bCs/>
+        </w:rPr>
+        <w:t>public view returns</w:t>
+      </w:r>
+      <w:r>
+        <w:t>(</w:t>
+      </w:r>
+      <w:r>
+        <w:rPr>
+          <w:b/>
+          <w:bCs/>
+        </w:rPr>
+        <w:t>bytes32</w:t>
+      </w:r>
+      <w:r>
+        <w:t xml:space="preserve">[], </w:t>
+      </w:r>
+      <w:r>
+        <w:rPr>
+          <w:b/>
+          <w:bCs/>
+        </w:rPr>
+        <w:t>address</w:t>
+      </w:r>
+      <w:r>
+        <w:t>[]</w:t>
+      </w:r>
+      <w:r>
+        <w:t>);</w:t>
+      </w:r>
+    </w:p>
+    <w:p>
+      <w:pPr>
+        <w:pStyle w:val="Code"/>
+      </w:pPr>
+    </w:p>
+    <w:p>
+      <w:pPr>
+        <w:pStyle w:val="Code"/>
+      </w:pPr>
+      <w:r>
+        <w:t>// view: no gas consumption</w:t>
+      </w:r>
+    </w:p>
+    <w:p>
+      <w:pPr>
+        <w:pStyle w:val="Code"/>
+      </w:pPr>
+      <w:r>
+        <w:rPr>
+          <w:b/>
+          <w:bCs/>
+        </w:rPr>
+        <w:t xml:space="preserve">function </w:t>
+      </w:r>
+      <w:proofErr w:type="spellStart"/>
+      <w:proofErr w:type="gramStart"/>
+      <w:r>
         <w:t>getNewContentsList</w:t>
       </w:r>
       <w:proofErr w:type="spellEnd"/>
@@ -9276,6 +9535,7 @@
           <w:b/>
           <w:bCs/>
         </w:rPr>
+        <w:lastRenderedPageBreak/>
         <w:t xml:space="preserve">function </w:t>
       </w:r>
       <w:proofErr w:type="spellStart"/>
@@ -9492,12 +9752,40 @@
       <w:pPr>
         <w:pStyle w:val="Code"/>
       </w:pPr>
-      <w:r>
-        <w:rPr>
-          <w:b/>
-          <w:bCs/>
-        </w:rPr>
-        <w:lastRenderedPageBreak/>
+    </w:p>
+    <w:p>
+      <w:pPr>
+        <w:pStyle w:val="Code"/>
+      </w:pPr>
+      <w:r>
+        <w:t xml:space="preserve">// </w:t>
+      </w:r>
+      <w:r>
+        <w:t xml:space="preserve">included in </w:t>
+      </w:r>
+      <w:proofErr w:type="spellStart"/>
+      <w:r>
+        <w:t>buyPremium</w:t>
+      </w:r>
+      <w:proofErr w:type="spellEnd"/>
+      <w:r>
+        <w:t xml:space="preserve"> and </w:t>
+      </w:r>
+      <w:proofErr w:type="spellStart"/>
+      <w:r>
+        <w:t>giftPremium</w:t>
+      </w:r>
+      <w:proofErr w:type="spellEnd"/>
+    </w:p>
+    <w:p>
+      <w:pPr>
+        <w:pStyle w:val="Code"/>
+      </w:pPr>
+      <w:r>
+        <w:rPr>
+          <w:b/>
+          <w:bCs/>
+        </w:rPr>
         <w:t xml:space="preserve">function </w:t>
       </w:r>
       <w:proofErr w:type="spellStart"/>
@@ -9535,6 +9823,35 @@
       <w:pPr>
         <w:pStyle w:val="Code"/>
       </w:pPr>
+    </w:p>
+    <w:p>
+      <w:pPr>
+        <w:pStyle w:val="Code"/>
+      </w:pPr>
+      <w:r>
+        <w:t xml:space="preserve">// </w:t>
+      </w:r>
+      <w:r>
+        <w:t xml:space="preserve">included in </w:t>
+      </w:r>
+      <w:proofErr w:type="spellStart"/>
+      <w:r>
+        <w:t>getContent</w:t>
+      </w:r>
+      <w:proofErr w:type="spellEnd"/>
+      <w:r>
+        <w:t xml:space="preserve"> and </w:t>
+      </w:r>
+      <w:proofErr w:type="spellStart"/>
+      <w:r>
+        <w:t>giftContent</w:t>
+      </w:r>
+      <w:proofErr w:type="spellEnd"/>
+    </w:p>
+    <w:p>
+      <w:pPr>
+        <w:pStyle w:val="Code"/>
+      </w:pPr>
       <w:r>
         <w:rPr>
           <w:b/>
@@ -9603,6 +9920,28 @@
     <w:p>
       <w:pPr>
         <w:pStyle w:val="Code"/>
+        <w:rPr>
+          <w:b/>
+          <w:bCs/>
+        </w:rPr>
+      </w:pPr>
+      <w:r>
+        <w:rPr>
+          <w:bCs/>
+        </w:rPr>
+        <w:t xml:space="preserve">// gas cost: </w:t>
+      </w:r>
+      <w:r>
+        <w:t>800201</w:t>
+      </w:r>
+    </w:p>
+    <w:p>
+      <w:pPr>
+        <w:pStyle w:val="Code"/>
+        <w:rPr>
+          <w:b/>
+          <w:bCs/>
+        </w:rPr>
       </w:pPr>
       <w:proofErr w:type="gramStart"/>
       <w:r>
@@ -9624,13 +9963,51 @@
           <w:b/>
           <w:bCs/>
         </w:rPr>
+        <w:t>public;</w:t>
+      </w:r>
+    </w:p>
+    <w:p>
+      <w:pPr>
+        <w:pStyle w:val="Code"/>
+        <w:rPr>
+          <w:b/>
+          <w:bCs/>
+        </w:rPr>
+      </w:pPr>
+    </w:p>
+    <w:p>
+      <w:pPr>
+        <w:pStyle w:val="Code"/>
+      </w:pPr>
+      <w:r>
+        <w:rPr>
+          <w:bCs/>
+        </w:rPr>
+        <w:t>// only revert the state</w:t>
+      </w:r>
+    </w:p>
+    <w:p>
+      <w:pPr>
+        <w:pStyle w:val="Code"/>
+      </w:pPr>
+      <w:r>
+        <w:rPr>
+          <w:b/>
+          <w:bCs/>
+        </w:rPr>
+        <w:t xml:space="preserve">function </w:t>
+      </w:r>
+      <w:r>
+        <w:t xml:space="preserve">() </w:t>
+      </w:r>
+      <w:r>
+        <w:rPr>
+          <w:b/>
+          <w:bCs/>
+        </w:rPr>
         <w:t>public</w:t>
       </w:r>
       <w:r>
-        <w:rPr>
-          <w:b/>
-          <w:bCs/>
-        </w:rPr>
         <w:t>;</w:t>
       </w:r>
     </w:p>
@@ -9638,6 +10015,36 @@
       <w:pPr>
         <w:pStyle w:val="Code"/>
       </w:pPr>
+    </w:p>
+    <w:p>
+      <w:pPr>
+        <w:pStyle w:val="Code"/>
+      </w:pPr>
+      <w:r>
+        <w:t>//gas cost:</w:t>
+      </w:r>
+      <w:r>
+        <w:t xml:space="preserve"> </w:t>
+      </w:r>
+      <w:r>
+        <w:t xml:space="preserve">at least </w:t>
+      </w:r>
+      <w:r>
+        <w:t>35616</w:t>
+      </w:r>
+    </w:p>
+    <w:p>
+      <w:pPr>
+        <w:pStyle w:val="Code"/>
+      </w:pPr>
+      <w:r>
+        <w:t>// (it depends on how many contents are published in the catalog)</w:t>
+      </w:r>
+    </w:p>
+    <w:p>
+      <w:pPr>
+        <w:pStyle w:val="Code"/>
+      </w:pPr>
       <w:r>
         <w:rPr>
           <w:b/>
@@ -9646,15 +10053,28 @@
         <w:t xml:space="preserve">function </w:t>
       </w:r>
       <w:r>
-        <w:t xml:space="preserve">() </w:t>
-      </w:r>
-      <w:r>
-        <w:rPr>
-          <w:b/>
-          <w:bCs/>
-        </w:rPr>
-        <w:t>public</w:t>
-      </w:r>
+        <w:t>_</w:t>
+      </w:r>
+      <w:proofErr w:type="gramStart"/>
+      <w:r>
+        <w:t>suicide(</w:t>
+      </w:r>
+      <w:proofErr w:type="gramEnd"/>
+      <w:r>
+        <w:t xml:space="preserve">) </w:t>
+      </w:r>
+      <w:r>
+        <w:rPr>
+          <w:b/>
+          <w:bCs/>
+        </w:rPr>
+        <w:t xml:space="preserve">public </w:t>
+      </w:r>
+      <w:proofErr w:type="spellStart"/>
+      <w:r>
+        <w:t>onlyOwner</w:t>
+      </w:r>
+      <w:proofErr w:type="spellEnd"/>
       <w:r>
         <w:t>;</w:t>
       </w:r>
@@ -9663,6 +10083,25 @@
       <w:pPr>
         <w:pStyle w:val="Code"/>
       </w:pPr>
+    </w:p>
+    <w:p>
+      <w:pPr>
+        <w:pStyle w:val="Code"/>
+      </w:pPr>
+      <w:r>
+        <w:t>//gas cost:</w:t>
+      </w:r>
+      <w:r>
+        <w:t xml:space="preserve"> </w:t>
+      </w:r>
+      <w:r>
+        <w:t>14483</w:t>
+      </w:r>
+    </w:p>
+    <w:p>
+      <w:pPr>
+        <w:pStyle w:val="Code"/>
+      </w:pPr>
       <w:r>
         <w:rPr>
           <w:b/>
@@ -9670,12 +10109,9 @@
         </w:rPr>
         <w:t xml:space="preserve">function </w:t>
       </w:r>
-      <w:r>
-        <w:t>_</w:t>
-      </w:r>
       <w:proofErr w:type="gramStart"/>
       <w:r>
-        <w:t>suicide(</w:t>
+        <w:t>murder(</w:t>
       </w:r>
       <w:proofErr w:type="gramEnd"/>
       <w:r>
@@ -9690,49 +10126,33 @@
       </w:r>
       <w:proofErr w:type="spellStart"/>
       <w:r>
-        <w:t>onlyOwner</w:t>
-      </w:r>
-      <w:r>
-        <w:t>;</w:t>
+        <w:t>validAddress</w:t>
       </w:r>
       <w:proofErr w:type="spellEnd"/>
+      <w:r>
+        <w:t>(catalog);</w:t>
+      </w:r>
     </w:p>
     <w:p>
       <w:pPr>
         <w:pStyle w:val="Code"/>
       </w:pPr>
-      <w:r>
-        <w:rPr>
-          <w:b/>
-          <w:bCs/>
-        </w:rPr>
-        <w:t xml:space="preserve">function </w:t>
-      </w:r>
-      <w:proofErr w:type="gramStart"/>
-      <w:r>
-        <w:t>murder(</w:t>
-      </w:r>
-      <w:proofErr w:type="gramEnd"/>
-      <w:r>
-        <w:t xml:space="preserve">) </w:t>
-      </w:r>
-      <w:r>
-        <w:rPr>
-          <w:b/>
-          <w:bCs/>
-        </w:rPr>
-        <w:t xml:space="preserve">public </w:t>
-      </w:r>
-      <w:proofErr w:type="spellStart"/>
-      <w:r>
-        <w:t>validAddress</w:t>
-      </w:r>
-      <w:proofErr w:type="spellEnd"/>
-      <w:r>
-        <w:t>(catalog)</w:t>
-      </w:r>
-      <w:r>
-        <w:t>;</w:t>
+    </w:p>
+    <w:p>
+      <w:pPr>
+        <w:pStyle w:val="Code"/>
+      </w:pPr>
+      <w:r>
+        <w:t>//gas cost:</w:t>
+      </w:r>
+      <w:r>
+        <w:t xml:space="preserve"> </w:t>
+      </w:r>
+      <w:r>
+        <w:rPr>
+          <w:highlight w:val="yellow"/>
+        </w:rPr>
+        <w:t>TODO</w:t>
       </w:r>
     </w:p>
     <w:p>
@@ -9777,9 +10197,404 @@
         <w:t>bytes</w:t>
       </w:r>
       <w:r>
+        <w:t>);</w:t>
+      </w:r>
+    </w:p>
+    <w:p>
+      <w:pPr>
+        <w:pStyle w:val="Code"/>
+      </w:pPr>
+    </w:p>
+    <w:p>
+      <w:pPr>
+        <w:pStyle w:val="Code"/>
+      </w:pPr>
+      <w:r>
+        <w:t>//gas cost:</w:t>
+      </w:r>
+      <w:r>
+        <w:t xml:space="preserve"> </w:t>
+      </w:r>
+      <w:r>
+        <w:rPr>
+          <w:bCs/>
+        </w:rPr>
+        <w:t xml:space="preserve">at least </w:t>
+      </w:r>
+      <w:r>
+        <w:t xml:space="preserve">171846 </w:t>
+      </w:r>
+      <w:r>
+        <w:rPr>
+          <w:bCs/>
+        </w:rPr>
+        <w:t>(it</w:t>
+      </w:r>
+      <w:r>
+        <w:rPr>
+          <w:bCs/>
+        </w:rPr>
+        <w:t xml:space="preserve"> depends </w:t>
+      </w:r>
+      <w:r>
+        <w:rPr>
+          <w:bCs/>
+        </w:rPr>
+        <w:t>on</w:t>
+      </w:r>
+      <w:r>
+        <w:rPr>
+          <w:bCs/>
+        </w:rPr>
+        <w:t xml:space="preserve"> the content, name and genre length</w:t>
+      </w:r>
+      <w:r>
+        <w:rPr>
+          <w:bCs/>
+        </w:rPr>
         <w:t>)</w:t>
       </w:r>
-      <w:r>
+    </w:p>
+    <w:p>
+      <w:pPr>
+        <w:pStyle w:val="Code"/>
+        <w:rPr>
+          <w:bCs/>
+        </w:rPr>
+      </w:pPr>
+      <w:r>
+        <w:t xml:space="preserve">// </w:t>
+      </w:r>
+      <w:r>
+        <w:rPr>
+          <w:bCs/>
+        </w:rPr>
+        <w:t>If it is the first c</w:t>
+      </w:r>
+      <w:r>
+        <w:rPr>
+          <w:bCs/>
+        </w:rPr>
+        <w:t>ontent published by the author,</w:t>
+      </w:r>
+    </w:p>
+    <w:p>
+      <w:pPr>
+        <w:pStyle w:val="Code"/>
+      </w:pPr>
+      <w:r>
+        <w:rPr>
+          <w:bCs/>
+        </w:rPr>
+        <w:t xml:space="preserve">// </w:t>
+      </w:r>
+      <w:r>
+        <w:rPr>
+          <w:bCs/>
+        </w:rPr>
+        <w:t>the</w:t>
+      </w:r>
+      <w:r>
+        <w:rPr>
+          <w:bCs/>
+        </w:rPr>
+        <w:t xml:space="preserve">re is an additional expense of </w:t>
+      </w:r>
+      <w:r>
+        <w:rPr>
+          <w:bCs/>
+        </w:rPr>
+        <w:t>80783</w:t>
+      </w:r>
+      <w:r>
+        <w:rPr>
+          <w:bCs/>
+        </w:rPr>
+        <w:t xml:space="preserve"> units of gas.</w:t>
+      </w:r>
+    </w:p>
+    <w:p>
+      <w:pPr>
+        <w:pStyle w:val="Code"/>
+      </w:pPr>
+      <w:r>
+        <w:rPr>
+          <w:b/>
+          <w:bCs/>
+        </w:rPr>
+        <w:t xml:space="preserve">function </w:t>
+      </w:r>
+      <w:proofErr w:type="gramStart"/>
+      <w:r>
+        <w:t>publish(</w:t>
+      </w:r>
+      <w:proofErr w:type="gramEnd"/>
+      <w:r>
+        <w:rPr>
+          <w:b/>
+          <w:bCs/>
+        </w:rPr>
+        <w:t xml:space="preserve">address </w:t>
+      </w:r>
+      <w:r>
+        <w:t xml:space="preserve">c) </w:t>
+      </w:r>
+      <w:r>
+        <w:rPr>
+          <w:b/>
+          <w:bCs/>
+        </w:rPr>
+        <w:t xml:space="preserve">public </w:t>
+      </w:r>
+      <w:proofErr w:type="spellStart"/>
+      <w:r>
+        <w:t>onlyOwner</w:t>
+      </w:r>
+      <w:proofErr w:type="spellEnd"/>
+      <w:r>
+        <w:t xml:space="preserve"> </w:t>
+      </w:r>
+      <w:proofErr w:type="spellStart"/>
+      <w:r>
+        <w:t>validAddress</w:t>
+      </w:r>
+      <w:proofErr w:type="spellEnd"/>
+      <w:r>
+        <w:t>(c);</w:t>
+      </w:r>
+    </w:p>
+    <w:p>
+      <w:pPr>
+        <w:pStyle w:val="Code"/>
+      </w:pPr>
+    </w:p>
+    <w:p>
+      <w:pPr>
+        <w:pStyle w:val="Heading3"/>
+      </w:pPr>
+      <w:proofErr w:type="spellStart"/>
+      <w:r>
+        <w:t>GenericContentManagementContract</w:t>
+      </w:r>
+      <w:proofErr w:type="spellEnd"/>
+      <w:r>
+        <w:t xml:space="preserve"> (is </w:t>
+      </w:r>
+      <w:proofErr w:type="spellStart"/>
+      <w:r>
+        <w:t>BaseContentManagementContract</w:t>
+      </w:r>
+      <w:proofErr w:type="spellEnd"/>
+      <w:r>
+        <w:t>)</w:t>
+      </w:r>
+    </w:p>
+    <w:p>
+      <w:pPr>
+        <w:pStyle w:val="Code"/>
+        <w:rPr>
+          <w:b/>
+          <w:bCs/>
+        </w:rPr>
+      </w:pPr>
+      <w:r>
+        <w:rPr>
+          <w:bCs/>
+        </w:rPr>
+        <w:t xml:space="preserve">// gas cost: </w:t>
+      </w:r>
+      <w:r>
+        <w:t>1244755</w:t>
+      </w:r>
+      <w:r>
+        <w:t xml:space="preserve"> (includes </w:t>
+      </w:r>
+      <w:proofErr w:type="spellStart"/>
+      <w:r>
+        <w:t>BaseContentManagementContract.constructor</w:t>
+      </w:r>
+      <w:proofErr w:type="spellEnd"/>
+      <w:r>
+        <w:t>)</w:t>
+      </w:r>
+    </w:p>
+    <w:p>
+      <w:pPr>
+        <w:pStyle w:val="Code"/>
+        <w:rPr>
+          <w:b/>
+          <w:bCs/>
+        </w:rPr>
+      </w:pPr>
+      <w:proofErr w:type="gramStart"/>
+      <w:r>
+        <w:rPr>
+          <w:b/>
+          <w:bCs/>
+        </w:rPr>
+        <w:lastRenderedPageBreak/>
+        <w:t>constructor</w:t>
+      </w:r>
+      <w:r>
+        <w:t>(</w:t>
+      </w:r>
+      <w:proofErr w:type="gramEnd"/>
+      <w:r>
+        <w:t xml:space="preserve">) </w:t>
+      </w:r>
+      <w:r>
+        <w:rPr>
+          <w:b/>
+          <w:bCs/>
+        </w:rPr>
+        <w:t>public;</w:t>
+      </w:r>
+    </w:p>
+    <w:p>
+      <w:pPr>
+        <w:pStyle w:val="Code"/>
+        <w:rPr>
+          <w:b/>
+          <w:bCs/>
+        </w:rPr>
+      </w:pPr>
+    </w:p>
+    <w:p>
+      <w:pPr>
+        <w:pStyle w:val="Code"/>
+        <w:rPr>
+          <w:b/>
+          <w:bCs/>
+        </w:rPr>
+      </w:pPr>
+      <w:r>
+        <w:rPr>
+          <w:bCs/>
+        </w:rPr>
+        <w:t xml:space="preserve">// gas cost: </w:t>
+      </w:r>
+      <w:r>
+        <w:rPr>
+          <w:bCs/>
+        </w:rPr>
+        <w:t xml:space="preserve">at least </w:t>
+      </w:r>
+      <w:r>
+        <w:rPr>
+          <w:bCs/>
+        </w:rPr>
+        <w:t>43395</w:t>
+      </w:r>
+      <w:r>
+        <w:rPr>
+          <w:bCs/>
+        </w:rPr>
+        <w:t xml:space="preserve"> </w:t>
+      </w:r>
+      <w:r>
+        <w:rPr>
+          <w:bCs/>
+        </w:rPr>
+        <w:t xml:space="preserve">(it depends </w:t>
+      </w:r>
+      <w:r>
+        <w:rPr>
+          <w:bCs/>
+        </w:rPr>
+        <w:t>on</w:t>
+      </w:r>
+      <w:r>
+        <w:rPr>
+          <w:bCs/>
+        </w:rPr>
+        <w:t xml:space="preserve"> the input string)</w:t>
+      </w:r>
+    </w:p>
+    <w:p>
+      <w:pPr>
+        <w:pStyle w:val="Code"/>
+        <w:rPr>
+          <w:color w:val="auto"/>
+        </w:rPr>
+      </w:pPr>
+      <w:r>
+        <w:rPr>
+          <w:b/>
+          <w:bCs/>
+          <w:color w:val="auto"/>
+        </w:rPr>
+        <w:t xml:space="preserve">function </w:t>
+      </w:r>
+      <w:proofErr w:type="spellStart"/>
+      <w:proofErr w:type="gramStart"/>
+      <w:r>
+        <w:rPr>
+          <w:color w:val="auto"/>
+        </w:rPr>
+        <w:t>setContent</w:t>
+      </w:r>
+      <w:proofErr w:type="spellEnd"/>
+      <w:r>
+        <w:rPr>
+          <w:color w:val="auto"/>
+        </w:rPr>
+        <w:t>(</w:t>
+      </w:r>
+      <w:proofErr w:type="gramEnd"/>
+      <w:r>
+        <w:rPr>
+          <w:b/>
+          <w:bCs/>
+          <w:color w:val="auto"/>
+        </w:rPr>
+        <w:t xml:space="preserve">bytes </w:t>
+      </w:r>
+      <w:r>
+        <w:rPr>
+          <w:color w:val="auto"/>
+        </w:rPr>
+        <w:t xml:space="preserve">c) </w:t>
+      </w:r>
+      <w:r>
+        <w:rPr>
+          <w:b/>
+          <w:bCs/>
+          <w:color w:val="auto"/>
+        </w:rPr>
+        <w:t xml:space="preserve">public </w:t>
+      </w:r>
+      <w:proofErr w:type="spellStart"/>
+      <w:r>
+        <w:rPr>
+          <w:color w:val="auto"/>
+        </w:rPr>
+        <w:t>onlyOwner</w:t>
+      </w:r>
+      <w:proofErr w:type="spellEnd"/>
+      <w:r>
+        <w:rPr>
+          <w:color w:val="auto"/>
+        </w:rPr>
+        <w:t xml:space="preserve"> </w:t>
+      </w:r>
+      <w:proofErr w:type="spellStart"/>
+      <w:r>
+        <w:rPr>
+          <w:color w:val="auto"/>
+        </w:rPr>
+        <w:t>notEmpty</w:t>
+      </w:r>
+      <w:proofErr w:type="spellEnd"/>
+      <w:r>
+        <w:rPr>
+          <w:color w:val="auto"/>
+        </w:rPr>
+        <w:t>(c)</w:t>
+      </w:r>
+      <w:r>
+        <w:rPr>
+          <w:color w:val="auto"/>
+        </w:rPr>
         <w:t>;</w:t>
       </w:r>
     </w:p>
@@ -9787,59 +10602,305 @@
       <w:pPr>
         <w:pStyle w:val="Code"/>
         <w:rPr>
-          <w:b/>
-          <w:bCs/>
-        </w:rPr>
-      </w:pPr>
-      <w:r>
-        <w:rPr>
-          <w:b/>
-          <w:bCs/>
+          <w:color w:val="auto"/>
+        </w:rPr>
+      </w:pPr>
+    </w:p>
+    <w:p>
+      <w:pPr>
+        <w:pStyle w:val="Code"/>
+        <w:rPr>
+          <w:b/>
+          <w:bCs/>
+        </w:rPr>
+      </w:pPr>
+      <w:r>
+        <w:rPr>
+          <w:bCs/>
+        </w:rPr>
+        <w:t xml:space="preserve">// gas cost: </w:t>
+      </w:r>
+      <w:r>
+        <w:rPr>
+          <w:bCs/>
+        </w:rPr>
+        <w:t xml:space="preserve">at least </w:t>
+      </w:r>
+      <w:r>
+        <w:rPr>
+          <w:bCs/>
+        </w:rPr>
+        <w:t>42554</w:t>
+      </w:r>
+      <w:r>
+        <w:rPr>
+          <w:bCs/>
+        </w:rPr>
+        <w:t xml:space="preserve"> (it depends </w:t>
+      </w:r>
+      <w:r>
+        <w:rPr>
+          <w:bCs/>
+        </w:rPr>
+        <w:t>on</w:t>
+      </w:r>
+      <w:r>
+        <w:rPr>
+          <w:bCs/>
+        </w:rPr>
+        <w:t xml:space="preserve"> the input string)</w:t>
+      </w:r>
+    </w:p>
+    <w:p>
+      <w:pPr>
+        <w:pStyle w:val="Code"/>
+        <w:rPr>
+          <w:color w:val="auto"/>
+        </w:rPr>
+      </w:pPr>
+      <w:r>
+        <w:rPr>
+          <w:b/>
+          <w:bCs/>
+          <w:color w:val="auto"/>
         </w:rPr>
         <w:t xml:space="preserve">function </w:t>
       </w:r>
+      <w:proofErr w:type="spellStart"/>
       <w:proofErr w:type="gramStart"/>
       <w:r>
-        <w:t>publish(</w:t>
+        <w:rPr>
+          <w:color w:val="auto"/>
+        </w:rPr>
+        <w:t>setName</w:t>
+      </w:r>
+      <w:proofErr w:type="spellEnd"/>
+      <w:r>
+        <w:rPr>
+          <w:color w:val="auto"/>
+        </w:rPr>
+        <w:t>(</w:t>
       </w:r>
       <w:proofErr w:type="gramEnd"/>
       <w:r>
         <w:rPr>
           <w:b/>
           <w:bCs/>
-        </w:rPr>
-        <w:t xml:space="preserve">address </w:t>
-      </w:r>
-      <w:r>
-        <w:t xml:space="preserve">c) </w:t>
-      </w:r>
-      <w:r>
-        <w:rPr>
-          <w:b/>
-          <w:bCs/>
+          <w:color w:val="auto"/>
+        </w:rPr>
+        <w:t xml:space="preserve">bytes32 </w:t>
+      </w:r>
+      <w:r>
+        <w:rPr>
+          <w:color w:val="auto"/>
+        </w:rPr>
+        <w:t xml:space="preserve">n) </w:t>
+      </w:r>
+      <w:r>
+        <w:rPr>
+          <w:b/>
+          <w:bCs/>
+          <w:color w:val="auto"/>
         </w:rPr>
         <w:t xml:space="preserve">public </w:t>
       </w:r>
       <w:proofErr w:type="spellStart"/>
       <w:r>
+        <w:rPr>
+          <w:color w:val="auto"/>
+        </w:rPr>
         <w:t>onlyOwner</w:t>
       </w:r>
       <w:proofErr w:type="spellEnd"/>
       <w:r>
+        <w:rPr>
+          <w:color w:val="auto"/>
+        </w:rPr>
         <w:t xml:space="preserve"> </w:t>
       </w:r>
       <w:proofErr w:type="spellStart"/>
       <w:r>
-        <w:t>validAddress</w:t>
+        <w:rPr>
+          <w:color w:val="auto"/>
+        </w:rPr>
+        <w:t>notNull</w:t>
       </w:r>
       <w:proofErr w:type="spellEnd"/>
       <w:r>
-        <w:t>(c</w:t>
-      </w:r>
-      <w:r>
-        <w:t>);</w:t>
-      </w:r>
-    </w:p>
+        <w:rPr>
+          <w:color w:val="auto"/>
+        </w:rPr>
+        <w:t>(n)</w:t>
+      </w:r>
+      <w:r>
+        <w:rPr>
+          <w:color w:val="auto"/>
+        </w:rPr>
+        <w:t>;</w:t>
+      </w:r>
+    </w:p>
+    <w:p>
+      <w:pPr>
+        <w:pStyle w:val="Code"/>
+        <w:rPr>
+          <w:color w:val="auto"/>
+        </w:rPr>
+      </w:pPr>
+    </w:p>
+    <w:p>
+      <w:pPr>
+        <w:pStyle w:val="Code"/>
+        <w:rPr>
+          <w:b/>
+          <w:bCs/>
+        </w:rPr>
+      </w:pPr>
+      <w:r>
+        <w:rPr>
+          <w:bCs/>
+        </w:rPr>
+        <w:t xml:space="preserve">// gas cost: </w:t>
+      </w:r>
+      <w:r>
+        <w:rPr>
+          <w:bCs/>
+        </w:rPr>
+        <w:t xml:space="preserve">at least </w:t>
+      </w:r>
+      <w:r>
+        <w:rPr>
+          <w:bCs/>
+        </w:rPr>
+        <w:t>42532</w:t>
+      </w:r>
+      <w:r>
+        <w:rPr>
+          <w:bCs/>
+        </w:rPr>
+        <w:t xml:space="preserve"> </w:t>
+      </w:r>
+      <w:r>
+        <w:rPr>
+          <w:bCs/>
+        </w:rPr>
+        <w:t xml:space="preserve">(it depends </w:t>
+      </w:r>
+      <w:r>
+        <w:rPr>
+          <w:bCs/>
+        </w:rPr>
+        <w:t>on</w:t>
+      </w:r>
+      <w:r>
+        <w:rPr>
+          <w:bCs/>
+        </w:rPr>
+        <w:t xml:space="preserve"> the input string)</w:t>
+      </w:r>
+    </w:p>
+    <w:p>
+      <w:pPr>
+        <w:pStyle w:val="Code"/>
+        <w:rPr>
+          <w:color w:val="auto"/>
+        </w:rPr>
+      </w:pPr>
+      <w:r>
+        <w:rPr>
+          <w:b/>
+          <w:bCs/>
+          <w:color w:val="auto"/>
+        </w:rPr>
+        <w:t xml:space="preserve">function </w:t>
+      </w:r>
+      <w:proofErr w:type="spellStart"/>
+      <w:proofErr w:type="gramStart"/>
+      <w:r>
+        <w:rPr>
+          <w:color w:val="auto"/>
+        </w:rPr>
+        <w:t>setGenre</w:t>
+      </w:r>
+      <w:proofErr w:type="spellEnd"/>
+      <w:r>
+        <w:rPr>
+          <w:color w:val="auto"/>
+        </w:rPr>
+        <w:t>(</w:t>
+      </w:r>
+      <w:proofErr w:type="gramEnd"/>
+      <w:r>
+        <w:rPr>
+          <w:b/>
+          <w:bCs/>
+          <w:color w:val="auto"/>
+        </w:rPr>
+        <w:t xml:space="preserve">bytes32 </w:t>
+      </w:r>
+      <w:r>
+        <w:rPr>
+          <w:color w:val="auto"/>
+        </w:rPr>
+        <w:t xml:space="preserve">g) </w:t>
+      </w:r>
+      <w:r>
+        <w:rPr>
+          <w:b/>
+          <w:bCs/>
+          <w:color w:val="auto"/>
+        </w:rPr>
+        <w:t xml:space="preserve">public </w:t>
+      </w:r>
+      <w:proofErr w:type="spellStart"/>
+      <w:r>
+        <w:rPr>
+          <w:color w:val="auto"/>
+        </w:rPr>
+        <w:t>onlyOwner</w:t>
+      </w:r>
+      <w:proofErr w:type="spellEnd"/>
+      <w:r>
+        <w:rPr>
+          <w:color w:val="auto"/>
+        </w:rPr>
+        <w:t xml:space="preserve"> </w:t>
+      </w:r>
+      <w:proofErr w:type="spellStart"/>
+      <w:r>
+        <w:rPr>
+          <w:color w:val="auto"/>
+        </w:rPr>
+        <w:t>notNull</w:t>
+      </w:r>
+      <w:proofErr w:type="spellEnd"/>
+      <w:r>
+        <w:rPr>
+          <w:color w:val="auto"/>
+        </w:rPr>
+        <w:t>(g)</w:t>
+      </w:r>
+      <w:r>
+        <w:rPr>
+          <w:color w:val="auto"/>
+        </w:rPr>
+        <w:t>;</w:t>
+      </w:r>
+    </w:p>
+    <w:p>
+      <w:pPr>
+        <w:pStyle w:val="Code"/>
+        <w:rPr>
+          <w:b/>
+          <w:bCs/>
+        </w:rPr>
+      </w:pPr>
+    </w:p>
+    <w:p>
+      <w:pPr>
+        <w:pStyle w:val="Code"/>
+      </w:pPr>
+    </w:p>
+    <w:p/>
     <w:p>
       <w:pPr>
         <w:pStyle w:val="Heading2"/>
@@ -9906,10 +10967,7 @@
         <w:t xml:space="preserve">Finally, from the perspective of a master's degree, we thought it important to learn the use of a language different from those already </w:t>
       </w:r>
       <w:r>
-        <w:t>experiment</w:t>
-      </w:r>
-      <w:r>
-        <w:t>ed</w:t>
+        <w:t>experimented</w:t>
       </w:r>
       <w:r>
         <w:t xml:space="preserve"> </w:t>
@@ -9930,6 +10988,7 @@
           <w:id w:val="306522137"/>
           <w:citation/>
         </w:sdtPr>
+        <w:sdtEndPr/>
         <w:sdtContent>
           <w:r>
             <w:fldChar w:fldCharType="begin"/>
@@ -9965,6 +11024,7 @@
           <w:id w:val="-351274475"/>
           <w:citation/>
         </w:sdtPr>
+        <w:sdtEndPr/>
         <w:sdtContent>
           <w:r>
             <w:fldChar w:fldCharType="begin"/>
@@ -10008,6 +11068,7 @@
           <w:id w:val="-2089676626"/>
           <w:citation/>
         </w:sdtPr>
+        <w:sdtEndPr/>
         <w:sdtContent>
           <w:r>
             <w:fldChar w:fldCharType="begin"/>
@@ -10027,7 +11088,6 @@
           <w:r>
             <w:rPr>
               <w:noProof/>
-              <w:lang w:val="it-IT"/>
             </w:rPr>
             <w:t>(13)</w:t>
           </w:r>
@@ -10047,14 +11107,12 @@
           <w:id w:val="15897784"/>
           <w:citation/>
         </w:sdtPr>
+        <w:sdtEndPr/>
         <w:sdtContent>
           <w:r>
             <w:fldChar w:fldCharType="begin"/>
           </w:r>
           <w:r>
-            <w:rPr>
-              <w:lang w:val="it-IT"/>
-            </w:rPr>
             <w:instrText xml:space="preserve"> CITATION rpctests \l 1040 </w:instrText>
           </w:r>
           <w:r>
@@ -10063,16 +11121,8 @@
           <w:r>
             <w:rPr>
               <w:noProof/>
-              <w:lang w:val="it-IT"/>
             </w:rPr>
-            <w:t xml:space="preserve"> </w:t>
-          </w:r>
-          <w:r>
-            <w:rPr>
-              <w:noProof/>
-              <w:lang w:val="it-IT"/>
-            </w:rPr>
-            <w:t>(14)</w:t>
+            <w:t xml:space="preserve"> (14)</w:t>
           </w:r>
           <w:r>
             <w:fldChar w:fldCharType="end"/>
@@ -10110,13 +11160,7 @@
         <w:t xml:space="preserve"> on the root folder of the system</w:t>
       </w:r>
       <w:r>
-        <w:t xml:space="preserve">. This will also download </w:t>
-      </w:r>
-      <w:r>
-        <w:t>RPC-test</w:t>
-      </w:r>
-      <w:r>
-        <w:t xml:space="preserve"> that you can run with </w:t>
+        <w:t xml:space="preserve">. This will also download RPC-test that you can run with </w:t>
       </w:r>
       <w:r>
         <w:rPr>
@@ -10201,6 +11245,12 @@
     <w:bookmarkStart w:id="37" w:name="_Toc516696818" w:displacedByCustomXml="next"/>
     <w:sdt>
       <w:sdtPr>
+        <w:rPr>
+          <w:rFonts w:asciiTheme="minorHAnsi" w:eastAsiaTheme="minorHAnsi" w:hAnsiTheme="minorHAnsi" w:cstheme="minorBidi"/>
+          <w:color w:val="auto"/>
+          <w:sz w:val="24"/>
+          <w:szCs w:val="24"/>
+        </w:rPr>
         <w:id w:val="1064990350"/>
         <w:docPartObj>
           <w:docPartGallery w:val="Bibliographies"/>
@@ -10209,12 +11259,8 @@
       </w:sdtPr>
       <w:sdtEndPr>
         <w:rPr>
-          <w:rFonts w:asciiTheme="minorHAnsi" w:eastAsiaTheme="minorHAnsi" w:hAnsiTheme="minorHAnsi" w:cstheme="minorBidi"/>
-          <w:b/>
-          <w:bCs/>
-          <w:color w:val="auto"/>
-          <w:sz w:val="24"/>
-          <w:szCs w:val="24"/>
+          <w:b/>
+          <w:bCs/>
         </w:rPr>
       </w:sdtEndPr>
       <w:sdtContent>
@@ -10289,7 +11335,6 @@
             <w:rPr>
               <w:noProof/>
             </w:rPr>
-            <w:lastRenderedPageBreak/>
             <w:t xml:space="preserve">2. —. Solidity version 0.4.24. </w:t>
           </w:r>
           <w:r>
@@ -10745,7 +11790,7 @@
       </w:sdtContent>
     </w:sdt>
     <w:sectPr>
-      <w:headerReference w:type="default" r:id="rId9"/>
+      <w:headerReference w:type="default" r:id="rId8"/>
       <w:pgSz w:w="11901" w:h="16817"/>
       <w:pgMar w:top="1701" w:right="1134" w:bottom="1134" w:left="1134" w:header="709" w:footer="709" w:gutter="0"/>
       <w:cols w:space="708"/>
@@ -12181,7 +13226,6 @@
   <w:style w:type="character" w:default="1" w:styleId="DefaultParagraphFont">
     <w:name w:val="Default Paragraph Font"/>
     <w:uiPriority w:val="1"/>
-    <w:semiHidden/>
     <w:unhideWhenUsed/>
   </w:style>
   <w:style w:type="table" w:default="1" w:styleId="TableNormal">
@@ -13338,7 +14382,7 @@
 </file>
 
 <file path=customXml/itemProps1.xml><?xml version="1.0" encoding="utf-8"?>
-<ds:datastoreItem xmlns:ds="http://schemas.openxmlformats.org/officeDocument/2006/customXml" ds:itemID="{E8EAB0B2-4A22-7746-A4A9-2AFB86A84687}">
+<ds:datastoreItem xmlns:ds="http://schemas.openxmlformats.org/officeDocument/2006/customXml" ds:itemID="{7C837937-B4C1-024F-8DE3-543B68E6F717}">
   <ds:schemaRefs>
     <ds:schemaRef ds:uri="http://schemas.openxmlformats.org/officeDocument/2006/bibliography"/>
   </ds:schemaRefs>

</xml_diff>

<commit_message>
Content paragraph Gas cost (missing _suicide)
</commit_message>
<xml_diff>
--- a/docs/COBrA Relationship.docx
+++ b/docs/COBrA Relationship.docx
@@ -5988,23 +5988,89 @@
     <w:p/>
     <w:p>
       <w:pPr>
+        <w:pStyle w:val="Heading3"/>
+      </w:pPr>
+      <w:r>
+        <w:t>Content</w:t>
+      </w:r>
+    </w:p>
+    <w:p>
+      <w:r>
+        <w:t>We have chosen not to store th</w:t>
+      </w:r>
+      <w:r>
+        <w:t>e content in the Content Management</w:t>
+      </w:r>
+      <w:r>
+        <w:t xml:space="preserve"> contract. This </w:t>
+      </w:r>
+      <w:r>
+        <w:t xml:space="preserve">would have implied </w:t>
+      </w:r>
+      <w:r>
+        <w:t xml:space="preserve">the </w:t>
+      </w:r>
+      <w:r>
+        <w:t>input</w:t>
+      </w:r>
+      <w:r>
+        <w:t xml:space="preserve"> of a large amount of data on the blockchain, which involved various problems, including the cost of gas to deploy the contract.</w:t>
+      </w:r>
+    </w:p>
+    <w:p>
+      <w:r>
+        <w:t>The task of serving the content to the user is l</w:t>
+      </w:r>
+      <w:r>
+        <w:t>eft to others, for example to a DAPP</w:t>
+      </w:r>
+      <w:r>
+        <w:t xml:space="preserve">. </w:t>
+      </w:r>
+      <w:r>
+        <w:t xml:space="preserve">The only task we have assigned to </w:t>
+      </w:r>
+      <w:r>
+        <w:t xml:space="preserve">the Content Management contract </w:t>
+      </w:r>
+      <w:r>
+        <w:t>is to</w:t>
+      </w:r>
+      <w:r>
+        <w:t xml:space="preserve"> managing </w:t>
+      </w:r>
+      <w:r>
+        <w:t xml:space="preserve">the rights checks for the content </w:t>
+      </w:r>
+      <w:bookmarkStart w:id="27" w:name="_GoBack"/>
+      <w:bookmarkEnd w:id="27"/>
+      <w:r>
+        <w:t>access</w:t>
+      </w:r>
+      <w:r>
+        <w:t>.</w:t>
+      </w:r>
+    </w:p>
+    <w:p/>
+    <w:p>
+      <w:pPr>
         <w:pStyle w:val="Heading2"/>
       </w:pPr>
-      <w:bookmarkStart w:id="27" w:name="_Toc516696809"/>
+      <w:bookmarkStart w:id="28" w:name="_Toc516696809"/>
       <w:r>
         <w:t>Implementation choices</w:t>
       </w:r>
-      <w:bookmarkEnd w:id="27"/>
+      <w:bookmarkEnd w:id="28"/>
     </w:p>
     <w:p>
       <w:pPr>
         <w:pStyle w:val="Heading3"/>
       </w:pPr>
-      <w:bookmarkStart w:id="28" w:name="_Toc516696810"/>
+      <w:bookmarkStart w:id="29" w:name="_Toc516696810"/>
       <w:r>
         <w:t>Assert, require, throw and revert</w:t>
       </w:r>
-      <w:bookmarkEnd w:id="28"/>
+      <w:bookmarkEnd w:id="29"/>
     </w:p>
     <w:p>
       <w:r>
@@ -6152,7 +6218,11 @@
     </w:p>
     <w:p>
       <w:r>
-        <w:t>After reflecting on the possible cases of use of an assert we considered that among the functions implemented in this project there was really no wrong action for which it was revealed a need to punish the user for something.</w:t>
+        <w:t xml:space="preserve">After reflecting on the possible cases of use of an assert we considered that among the functions implemented in this project there was really no wrong action for which it was revealed a need to </w:t>
+      </w:r>
+      <w:r>
+        <w:lastRenderedPageBreak/>
+        <w:t>punish the user for something.</w:t>
       </w:r>
       <w:r>
         <w:t xml:space="preserve"> </w:t>
@@ -6221,96 +6291,149 @@
       <w:pPr>
         <w:pStyle w:val="Heading3"/>
       </w:pPr>
-      <w:bookmarkStart w:id="29" w:name="_Toc516696811"/>
+      <w:bookmarkStart w:id="30" w:name="_Toc516696811"/>
+      <w:r>
+        <w:t>Strings</w:t>
+      </w:r>
+      <w:bookmarkEnd w:id="30"/>
+    </w:p>
+    <w:p>
+      <w:r>
+        <w:t xml:space="preserve">Strings are usually encoded as bytes32. The string type is already available on Solidity but </w:t>
+      </w:r>
+      <w:r>
+        <w:t xml:space="preserve">are not fully supported. In particular to be returned by a function call must be enabled the </w:t>
+      </w:r>
+      <w:r>
+        <w:t>pragma experimental ABIEncoderV2</w:t>
+      </w:r>
+      <w:r>
+        <w:t xml:space="preserve"> that, as the name says, is not yet stable.</w:t>
+      </w:r>
+    </w:p>
+    <w:p>
+      <w:r>
+        <w:t>Another</w:t>
+      </w:r>
+      <w:r>
+        <w:t xml:space="preserve"> possibility is to accept the strings as a function parameter and transform the outputs into bytes32</w:t>
+      </w:r>
+      <w:r>
+        <w:t xml:space="preserve">, but </w:t>
+      </w:r>
+      <w:r>
+        <w:t>this requires low-level calls that are to be avoided where possible.</w:t>
+      </w:r>
+    </w:p>
+    <w:p>
+      <w:r>
+        <w:t xml:space="preserve">We felt that the best solution was to use bytes32 everywhere, </w:t>
+      </w:r>
+      <w:r>
+        <w:t xml:space="preserve">because nowadays is </w:t>
+      </w:r>
+      <w:r>
+        <w:t xml:space="preserve">a widespread practice and </w:t>
+      </w:r>
+      <w:r>
+        <w:t xml:space="preserve">is </w:t>
+      </w:r>
+      <w:r>
+        <w:t xml:space="preserve">currently the standard string </w:t>
+      </w:r>
+      <w:r>
+        <w:t>type</w:t>
+      </w:r>
+      <w:r>
+        <w:t>.</w:t>
+      </w:r>
+    </w:p>
+    <w:p>
+      <w:r>
+        <w:t xml:space="preserve">The use of bytes32 also entails some advantages: strings are considered bytes and therefore </w:t>
+      </w:r>
+      <w:r>
+        <w:t xml:space="preserve">arrays </w:t>
+      </w:r>
+      <w:r>
+        <w:t>of infinite length. This makes it difficult to estimate the amount of gas needed and exposes you to possible attacks aimed at consuming an excessive amount of gas to users. bytes32 instead has a fixed length and therefore guarantees exactly the amount of memory used.</w:t>
+      </w:r>
+    </w:p>
+    <w:p>
+      <w:r>
+        <w:t>The disadvantage is that bytes32 is an array of bytes of length 32. Therefore, since each letter occupies exactly 8 bits in UTF-8 encoding, it is possible to handle only 32-letter strings.</w:t>
+      </w:r>
+      <w:r>
+        <w:t xml:space="preserve"> However, </w:t>
+      </w:r>
+      <w:r>
+        <w:t>we thought it was enough</w:t>
+      </w:r>
+      <w:r>
+        <w:t xml:space="preserve"> for a content title, also considering that </w:t>
+      </w:r>
+      <w:r>
+        <w:t>for example “</w:t>
+      </w:r>
+      <w:r>
+        <w:t>This is a 32 letters long title.</w:t>
+      </w:r>
+      <w:r>
+        <w:t>”.</w:t>
+      </w:r>
+    </w:p>
+    <w:p/>
+    <w:p>
+      <w:pPr>
+        <w:pStyle w:val="Heading3"/>
+      </w:pPr>
+      <w:bookmarkStart w:id="31" w:name="_Toc516696812"/>
+      <w:r>
+        <w:t>Arrays</w:t>
+      </w:r>
+      <w:bookmarkEnd w:id="31"/>
+    </w:p>
+    <w:p>
+      <w:r>
+        <w:t>We always choose static arrays where possible</w:t>
+      </w:r>
+      <w:r>
+        <w:t xml:space="preserve">, because </w:t>
+      </w:r>
+      <w:r>
+        <w:t xml:space="preserve">they are cheaper then </w:t>
+      </w:r>
+      <w:r>
+        <w:t>dynamically sized ones.</w:t>
+      </w:r>
+    </w:p>
+    <w:p>
+      <w:r>
+        <w:t xml:space="preserve">We also consider different options for storing list of data, but what we notice is that </w:t>
+      </w:r>
+      <w:r>
+        <w:t xml:space="preserve">in memory arrays and mappings work behave in similar ways and the gas cost </w:t>
+      </w:r>
+      <w:r>
+        <w:t xml:space="preserve">is more or less the same, so we just use the one that is more convenient for </w:t>
+      </w:r>
+      <w:r>
+        <w:t>the purpose.</w:t>
+      </w:r>
+    </w:p>
+    <w:p>
       <w:r>
         <w:lastRenderedPageBreak/>
-        <w:t>Strings</w:t>
-      </w:r>
-      <w:bookmarkEnd w:id="29"/>
-    </w:p>
-    <w:p>
-      <w:r>
-        <w:t xml:space="preserve">Strings are usually encoded as bytes32. The string type is already available on Solidity but </w:t>
-      </w:r>
-      <w:r>
-        <w:t xml:space="preserve">are not fully supported. In particular to be returned by a function call must be enabled the </w:t>
-      </w:r>
-      <w:r>
-        <w:t>pragma experimental ABIEncoderV2</w:t>
-      </w:r>
-      <w:r>
-        <w:t xml:space="preserve"> that, as the name says, is not yet stable.</w:t>
-      </w:r>
-    </w:p>
-    <w:p>
-      <w:r>
-        <w:t>Another</w:t>
-      </w:r>
-      <w:r>
-        <w:t xml:space="preserve"> possibility is to accept the strings as a function parameter and transform the outputs into bytes32</w:t>
-      </w:r>
-      <w:r>
-        <w:t xml:space="preserve">, but </w:t>
-      </w:r>
-      <w:r>
-        <w:t>this requires low-level calls that are to be avoided where possible.</w:t>
-      </w:r>
-    </w:p>
-    <w:p>
-      <w:r>
-        <w:t xml:space="preserve">We felt that the best solution was to use bytes32 everywhere, </w:t>
-      </w:r>
-      <w:r>
-        <w:t xml:space="preserve">because nowadays is </w:t>
-      </w:r>
-      <w:r>
-        <w:t xml:space="preserve">a widespread practice and </w:t>
-      </w:r>
-      <w:r>
-        <w:t xml:space="preserve">is </w:t>
-      </w:r>
-      <w:r>
-        <w:t xml:space="preserve">currently the standard string </w:t>
-      </w:r>
-      <w:r>
-        <w:t>type</w:t>
-      </w:r>
-      <w:r>
-        <w:t>.</w:t>
-      </w:r>
-    </w:p>
-    <w:p>
-      <w:r>
-        <w:t xml:space="preserve">The use of bytes32 also entails some advantages: strings are considered bytes and therefore </w:t>
-      </w:r>
-      <w:r>
-        <w:t xml:space="preserve">arrays </w:t>
-      </w:r>
-      <w:r>
-        <w:t>of infinite length. This makes it difficult to estimate the amount of gas needed and exposes you to possible attacks aimed at consuming an excessive amount of gas to users. bytes32 instead has a fixed length and therefore guarantees exactly the amount of memory used.</w:t>
-      </w:r>
-    </w:p>
-    <w:p>
-      <w:r>
-        <w:t>The disadvantage is that bytes32 is an array of bytes of length 32. Therefore, since each letter occupies exactly 8 bits in UTF-8 encoding, it is possible to handle only 32-letter strings.</w:t>
-      </w:r>
-      <w:r>
-        <w:t xml:space="preserve"> However, </w:t>
-      </w:r>
-      <w:r>
-        <w:t>we thought it was enough</w:t>
-      </w:r>
-      <w:r>
-        <w:t xml:space="preserve"> for a content title, also considering that </w:t>
-      </w:r>
-      <w:r>
-        <w:t>for example “</w:t>
-      </w:r>
-      <w:r>
-        <w:t>This is a 32 letters long title.</w:t>
-      </w:r>
-      <w:r>
-        <w:t>”.</w:t>
+        <w:t xml:space="preserve">For byte arrays we usually use </w:t>
+      </w:r>
+      <w:r>
+        <w:t>bytes32</w:t>
+      </w:r>
+      <w:r>
+        <w:t xml:space="preserve"> as there is no extra cost for allocating </w:t>
+      </w:r>
+      <w:r>
+        <w:t>empty position in memory without initializing them.</w:t>
       </w:r>
     </w:p>
     <w:p/>
@@ -6318,64 +6441,11 @@
       <w:pPr>
         <w:pStyle w:val="Heading3"/>
       </w:pPr>
-      <w:bookmarkStart w:id="30" w:name="_Toc516696812"/>
-      <w:r>
-        <w:t>Arrays</w:t>
-      </w:r>
-      <w:bookmarkEnd w:id="30"/>
-    </w:p>
-    <w:p>
-      <w:r>
-        <w:t>We always choose static arrays where possible</w:t>
-      </w:r>
-      <w:r>
-        <w:t xml:space="preserve">, because </w:t>
-      </w:r>
-      <w:r>
-        <w:t xml:space="preserve">they are cheaper then </w:t>
-      </w:r>
-      <w:r>
-        <w:t>dynamically sized ones.</w:t>
-      </w:r>
-    </w:p>
-    <w:p>
-      <w:r>
-        <w:t xml:space="preserve">We also consider different options for storing list of data, but what we notice is that </w:t>
-      </w:r>
-      <w:r>
-        <w:t xml:space="preserve">in memory arrays and mappings work behave in similar ways and the gas cost </w:t>
-      </w:r>
-      <w:r>
-        <w:t xml:space="preserve">is more or less the same, so we just use the one that is more convenient for </w:t>
-      </w:r>
-      <w:r>
-        <w:t>the purpose.</w:t>
-      </w:r>
-    </w:p>
-    <w:p>
-      <w:r>
-        <w:t xml:space="preserve">For byte arrays we usually use </w:t>
-      </w:r>
-      <w:r>
-        <w:t>bytes32</w:t>
-      </w:r>
-      <w:r>
-        <w:t xml:space="preserve"> as there is no extra cost for allocating </w:t>
-      </w:r>
-      <w:r>
-        <w:t>empty position in memory without initializing them.</w:t>
-      </w:r>
-    </w:p>
-    <w:p/>
-    <w:p>
-      <w:pPr>
-        <w:pStyle w:val="Heading3"/>
-      </w:pPr>
-      <w:bookmarkStart w:id="31" w:name="_Toc516696813"/>
+      <w:bookmarkStart w:id="32" w:name="_Toc516696813"/>
       <w:r>
         <w:t>Reentrancy problem</w:t>
       </w:r>
-      <w:bookmarkEnd w:id="31"/>
+      <w:bookmarkEnd w:id="32"/>
     </w:p>
     <w:p>
       <w:r>
@@ -6474,7 +6544,6 @@
     </w:p>
     <w:p>
       <w:r>
-        <w:lastRenderedPageBreak/>
         <w:t>A reentrancy attack consists of repeatedly and recursively calling the same function until the entire balance has been taken.</w:t>
       </w:r>
       <w:r>
@@ -7574,6 +7643,7 @@
           <w:color w:val="000000" w:themeColor="text1"/>
           <w:sz w:val="20"/>
         </w:rPr>
+        <w:lastRenderedPageBreak/>
         <w:t xml:space="preserve">        }</w:t>
       </w:r>
     </w:p>
@@ -7692,11 +7762,7 @@
         <w:t xml:space="preserve"> func</w:t>
       </w:r>
       <w:r>
-        <w:t xml:space="preserve">tion starts another transaction </w:t>
-      </w:r>
-      <w:r>
-        <w:lastRenderedPageBreak/>
-        <w:t xml:space="preserve">with the same amount. </w:t>
+        <w:t xml:space="preserve">tion starts another transaction with the same amount. </w:t>
       </w:r>
       <w:r>
         <w:t>This action is repeated until the Catalog c</w:t>
@@ -8142,11 +8208,11 @@
       <w:pPr>
         <w:pStyle w:val="Heading2"/>
       </w:pPr>
-      <w:bookmarkStart w:id="32" w:name="_Toc516696814"/>
+      <w:bookmarkStart w:id="33" w:name="_Toc516696814"/>
       <w:r>
         <w:t>Gas estimation</w:t>
       </w:r>
-      <w:bookmarkEnd w:id="32"/>
+      <w:bookmarkEnd w:id="33"/>
     </w:p>
     <w:p>
       <w:r>
@@ -8177,7 +8243,7 @@
       <w:pPr>
         <w:pStyle w:val="Heading3"/>
       </w:pPr>
-      <w:bookmarkStart w:id="33" w:name="_Toc516696815"/>
+      <w:bookmarkStart w:id="34" w:name="_Toc516696815"/>
       <w:proofErr w:type="spellStart"/>
       <w:r>
         <w:t>CatalogC</w:t>
@@ -8185,7 +8251,7 @@
       <w:r>
         <w:t>ontract</w:t>
       </w:r>
-      <w:bookmarkEnd w:id="33"/>
+      <w:bookmarkEnd w:id="34"/>
       <w:proofErr w:type="spellEnd"/>
     </w:p>
     <w:p>
@@ -8316,8 +8382,6 @@
       <w:pPr>
         <w:pStyle w:val="Code"/>
       </w:pPr>
-      <w:bookmarkStart w:id="34" w:name="_GoBack"/>
-      <w:bookmarkEnd w:id="34"/>
       <w:r>
         <w:rPr>
           <w:b/>
@@ -8326,7 +8390,15 @@
         <w:t xml:space="preserve">function </w:t>
       </w:r>
       <w:r>
-        <w:t xml:space="preserve">_suicide() </w:t>
+        <w:t>_</w:t>
+      </w:r>
+      <w:proofErr w:type="gramStart"/>
+      <w:r>
+        <w:t>suicide(</w:t>
+      </w:r>
+      <w:proofErr w:type="gramEnd"/>
+      <w:r>
+        <w:t xml:space="preserve">) </w:t>
       </w:r>
       <w:r>
         <w:rPr>
@@ -8360,7 +8432,64 @@
         <w:t xml:space="preserve">// gas cost: </w:t>
       </w:r>
       <w:r>
-        <w:t xml:space="preserve">68924 </w:t>
+        <w:t xml:space="preserve">68902 </w:t>
+      </w:r>
+      <w:r>
+        <w:t>first time</w:t>
+      </w:r>
+      <w:r>
+        <w:t>,</w:t>
+      </w:r>
+    </w:p>
+    <w:p>
+      <w:pPr>
+        <w:pStyle w:val="Code"/>
+      </w:pPr>
+      <w:r>
+        <w:t xml:space="preserve">// </w:t>
+      </w:r>
+      <w:r>
+        <w:t>53902</w:t>
+      </w:r>
+      <w:r>
+        <w:t xml:space="preserve"> </w:t>
+      </w:r>
+      <w:r>
+        <w:t>if the user has already purchas</w:t>
+      </w:r>
+      <w:r>
+        <w:t>ed and consumed</w:t>
+      </w:r>
+      <w:r>
+        <w:t xml:space="preserve"> this content previously</w:t>
+      </w:r>
+      <w:r>
+        <w:t>,</w:t>
+      </w:r>
+    </w:p>
+    <w:p>
+      <w:pPr>
+        <w:pStyle w:val="Code"/>
+      </w:pPr>
+      <w:r>
+        <w:t xml:space="preserve">// reverted if the </w:t>
+      </w:r>
+      <w:r>
+        <w:t xml:space="preserve">has already purchased </w:t>
+      </w:r>
+      <w:r>
+        <w:t>but not</w:t>
+      </w:r>
+      <w:r>
+        <w:t xml:space="preserve"> consumed this content</w:t>
+      </w:r>
+    </w:p>
+    <w:p>
+      <w:pPr>
+        <w:pStyle w:val="Code"/>
+      </w:pPr>
+      <w:r>
+        <w:t xml:space="preserve">// </w:t>
       </w:r>
       <w:r>
         <w:rPr>
@@ -8482,7 +8611,6 @@
           <w:b/>
           <w:bCs/>
         </w:rPr>
-        <w:lastRenderedPageBreak/>
         <w:t xml:space="preserve">function </w:t>
       </w:r>
       <w:proofErr w:type="spellStart"/>
@@ -9199,6 +9327,7 @@
         <w:pStyle w:val="Code"/>
       </w:pPr>
       <w:r>
+        <w:lastRenderedPageBreak/>
         <w:t>// view: no gas consumption</w:t>
       </w:r>
     </w:p>
@@ -9535,7 +9664,6 @@
           <w:b/>
           <w:bCs/>
         </w:rPr>
-        <w:lastRenderedPageBreak/>
         <w:t xml:space="preserve">function </w:t>
       </w:r>
       <w:proofErr w:type="spellStart"/>
@@ -10021,16 +10149,22 @@
         <w:pStyle w:val="Code"/>
       </w:pPr>
       <w:r>
-        <w:t>//gas cost:</w:t>
+        <w:t>//</w:t>
       </w:r>
       <w:r>
         <w:t xml:space="preserve"> </w:t>
       </w:r>
       <w:r>
+        <w:t>gas cost:</w:t>
+      </w:r>
+      <w:r>
+        <w:t xml:space="preserve"> </w:t>
+      </w:r>
+      <w:r>
         <w:t xml:space="preserve">at least </w:t>
       </w:r>
       <w:r>
-        <w:t>35616</w:t>
+        <w:t>35594</w:t>
       </w:r>
     </w:p>
     <w:p>
@@ -10089,13 +10223,20 @@
         <w:pStyle w:val="Code"/>
       </w:pPr>
       <w:r>
-        <w:t>//gas cost:</w:t>
+        <w:lastRenderedPageBreak/>
+        <w:t>//</w:t>
       </w:r>
       <w:r>
         <w:t xml:space="preserve"> </w:t>
       </w:r>
       <w:r>
-        <w:t>14483</w:t>
+        <w:t>gas cost:</w:t>
+      </w:r>
+      <w:r>
+        <w:t xml:space="preserve"> </w:t>
+      </w:r>
+      <w:r>
+        <w:t>14472</w:t>
       </w:r>
     </w:p>
     <w:p>
@@ -10143,16 +10284,58 @@
         <w:pStyle w:val="Code"/>
       </w:pPr>
       <w:r>
-        <w:t>//gas cost:</w:t>
+        <w:t>//</w:t>
       </w:r>
       <w:r>
         <w:t xml:space="preserve"> </w:t>
       </w:r>
       <w:r>
-        <w:rPr>
-          <w:highlight w:val="yellow"/>
-        </w:rPr>
-        <w:t>TODO</w:t>
+        <w:t>gas cost:</w:t>
+      </w:r>
+      <w:r>
+        <w:t xml:space="preserve"> usually </w:t>
+      </w:r>
+      <w:r>
+        <w:t>41292</w:t>
+      </w:r>
+      <w:r>
+        <w:t>,</w:t>
+      </w:r>
+    </w:p>
+    <w:p>
+      <w:pPr>
+        <w:pStyle w:val="Code"/>
+      </w:pPr>
+      <w:r>
+        <w:t xml:space="preserve">// </w:t>
+      </w:r>
+      <w:r>
+        <w:t>86292</w:t>
+      </w:r>
+      <w:r>
+        <w:t xml:space="preserve"> if it is the first view for this content,</w:t>
+      </w:r>
+    </w:p>
+    <w:p>
+      <w:pPr>
+        <w:pStyle w:val="Code"/>
+      </w:pPr>
+      <w:r>
+        <w:t xml:space="preserve">// </w:t>
+      </w:r>
+      <w:r>
+        <w:t>42421</w:t>
+      </w:r>
+      <w:r>
+        <w:t xml:space="preserve"> if the </w:t>
+      </w:r>
+      <w:proofErr w:type="spellStart"/>
+      <w:r>
+        <w:t>paymentAvailable</w:t>
+      </w:r>
+      <w:proofErr w:type="spellEnd"/>
+      <w:r>
+        <w:t xml:space="preserve"> event is emitted</w:t>
       </w:r>
     </w:p>
     <w:p>
@@ -10210,19 +10393,25 @@
         <w:pStyle w:val="Code"/>
       </w:pPr>
       <w:r>
-        <w:t>//gas cost:</w:t>
+        <w:t>//</w:t>
       </w:r>
       <w:r>
         <w:t xml:space="preserve"> </w:t>
       </w:r>
       <w:r>
+        <w:t>gas cost:</w:t>
+      </w:r>
+      <w:r>
+        <w:t xml:space="preserve"> </w:t>
+      </w:r>
+      <w:r>
         <w:rPr>
           <w:bCs/>
         </w:rPr>
         <w:t xml:space="preserve">at least </w:t>
       </w:r>
       <w:r>
-        <w:t xml:space="preserve">171846 </w:t>
+        <w:t xml:space="preserve">171503 </w:t>
       </w:r>
       <w:r>
         <w:rPr>
@@ -10246,7 +10435,7 @@
         <w:rPr>
           <w:bCs/>
         </w:rPr>
-        <w:t xml:space="preserve"> the content, name and genre length</w:t>
+        <w:t xml:space="preserve"> the name and genre length</w:t>
       </w:r>
       <w:r>
         <w:rPr>
@@ -10304,13 +10493,19 @@
         <w:rPr>
           <w:bCs/>
         </w:rPr>
-        <w:t>80783</w:t>
-      </w:r>
-      <w:r>
-        <w:rPr>
-          <w:bCs/>
-        </w:rPr>
-        <w:t xml:space="preserve"> units of gas.</w:t>
+        <w:t>80739</w:t>
+      </w:r>
+      <w:r>
+        <w:rPr>
+          <w:bCs/>
+        </w:rPr>
+        <w:t xml:space="preserve"> </w:t>
+      </w:r>
+      <w:r>
+        <w:rPr>
+          <w:bCs/>
+        </w:rPr>
+        <w:t>units of gas.</w:t>
       </w:r>
     </w:p>
     <w:p>
@@ -10404,10 +10599,10 @@
         <w:t xml:space="preserve">// gas cost: </w:t>
       </w:r>
       <w:r>
-        <w:t>1244755</w:t>
-      </w:r>
-      <w:r>
-        <w:t xml:space="preserve"> (includes </w:t>
+        <w:t xml:space="preserve">1016403 </w:t>
+      </w:r>
+      <w:r>
+        <w:t xml:space="preserve">(includes </w:t>
       </w:r>
       <w:proofErr w:type="spellStart"/>
       <w:r>
@@ -10432,7 +10627,6 @@
           <w:b/>
           <w:bCs/>
         </w:rPr>
-        <w:lastRenderedPageBreak/>
         <w:t>constructor</w:t>
       </w:r>
       <w:r>
@@ -10483,13 +10677,7 @@
         <w:rPr>
           <w:bCs/>
         </w:rPr>
-        <w:t>43395</w:t>
-      </w:r>
-      <w:r>
-        <w:rPr>
-          <w:bCs/>
-        </w:rPr>
-        <w:t xml:space="preserve"> </w:t>
+        <w:t xml:space="preserve">42532 </w:t>
       </w:r>
       <w:r>
         <w:rPr>
@@ -10531,7 +10719,7 @@
         <w:rPr>
           <w:color w:val="auto"/>
         </w:rPr>
-        <w:t>setContent</w:t>
+        <w:t>setName</w:t>
       </w:r>
       <w:proofErr w:type="spellEnd"/>
       <w:r>
@@ -10547,13 +10735,13 @@
           <w:bCs/>
           <w:color w:val="auto"/>
         </w:rPr>
-        <w:t xml:space="preserve">bytes </w:t>
+        <w:t xml:space="preserve">bytes32 </w:t>
       </w:r>
       <w:r>
         <w:rPr>
           <w:color w:val="auto"/>
         </w:rPr>
-        <w:t xml:space="preserve">c) </w:t>
+        <w:t xml:space="preserve">n) </w:t>
       </w:r>
       <w:r>
         <w:rPr>
@@ -10582,14 +10770,14 @@
         <w:rPr>
           <w:color w:val="auto"/>
         </w:rPr>
-        <w:t>notEmpty</w:t>
+        <w:t>notNull</w:t>
       </w:r>
       <w:proofErr w:type="spellEnd"/>
       <w:r>
         <w:rPr>
           <w:color w:val="auto"/>
         </w:rPr>
-        <w:t>(c)</w:t>
+        <w:t>(n)</w:t>
       </w:r>
       <w:r>
         <w:rPr>
@@ -10630,13 +10818,13 @@
         <w:rPr>
           <w:bCs/>
         </w:rPr>
-        <w:t>42554</w:t>
-      </w:r>
-      <w:r>
-        <w:rPr>
-          <w:bCs/>
-        </w:rPr>
-        <w:t xml:space="preserve"> (it depends </w:t>
+        <w:t xml:space="preserve">42510 </w:t>
+      </w:r>
+      <w:r>
+        <w:rPr>
+          <w:bCs/>
+        </w:rPr>
+        <w:t xml:space="preserve">(it depends </w:t>
       </w:r>
       <w:r>
         <w:rPr>
@@ -10672,7 +10860,7 @@
         <w:rPr>
           <w:color w:val="auto"/>
         </w:rPr>
-        <w:t>setName</w:t>
+        <w:t>setGenre</w:t>
       </w:r>
       <w:proofErr w:type="spellEnd"/>
       <w:r>
@@ -10694,7 +10882,7 @@
         <w:rPr>
           <w:color w:val="auto"/>
         </w:rPr>
-        <w:t xml:space="preserve">n) </w:t>
+        <w:t xml:space="preserve">g) </w:t>
       </w:r>
       <w:r>
         <w:rPr>
@@ -10730,7 +10918,7 @@
         <w:rPr>
           <w:color w:val="auto"/>
         </w:rPr>
-        <w:t>(n)</w:t>
+        <w:t>(g)</w:t>
       </w:r>
       <w:r>
         <w:rPr>
@@ -10743,241 +10931,95 @@
       <w:pPr>
         <w:pStyle w:val="Code"/>
         <w:rPr>
-          <w:color w:val="auto"/>
+          <w:b/>
+          <w:bCs/>
         </w:rPr>
       </w:pPr>
     </w:p>
     <w:p>
       <w:pPr>
         <w:pStyle w:val="Code"/>
-        <w:rPr>
-          <w:b/>
-          <w:bCs/>
-        </w:rPr>
-      </w:pPr>
-      <w:r>
-        <w:rPr>
-          <w:bCs/>
-        </w:rPr>
-        <w:t xml:space="preserve">// gas cost: </w:t>
-      </w:r>
-      <w:r>
-        <w:rPr>
-          <w:bCs/>
-        </w:rPr>
-        <w:t xml:space="preserve">at least </w:t>
-      </w:r>
-      <w:r>
-        <w:rPr>
-          <w:bCs/>
-        </w:rPr>
-        <w:t>42532</w:t>
-      </w:r>
-      <w:r>
-        <w:rPr>
-          <w:bCs/>
-        </w:rPr>
+      </w:pPr>
+    </w:p>
+    <w:p/>
+    <w:p>
+      <w:pPr>
+        <w:pStyle w:val="Heading2"/>
+      </w:pPr>
+      <w:bookmarkStart w:id="36" w:name="_Toc516696817"/>
+      <w:r>
+        <w:t>Test suite</w:t>
+      </w:r>
+      <w:bookmarkEnd w:id="36"/>
+    </w:p>
+    <w:p>
+      <w:r>
+        <w:t>To test the work was required a list of functions capable of s</w:t>
+      </w:r>
+      <w:r>
+        <w:t>imulating the system in action.</w:t>
+      </w:r>
+    </w:p>
+    <w:p>
+      <w:r>
+        <w:t xml:space="preserve">However, we felt that compiling and deploying contracts one by one was too long and that this would not allow to test the system with an appropriate number of </w:t>
+      </w:r>
+      <w:r>
+        <w:t>contracts.</w:t>
+      </w:r>
+    </w:p>
+    <w:p>
+      <w:r>
+        <w:t>For this reason</w:t>
+      </w:r>
+      <w:r>
+        <w:t>,</w:t>
+      </w:r>
+      <w:r>
+        <w:t xml:space="preserve"> we have developed a test suite that automatically performs all the necessary operations, logging the information needed to understand its functioning and to </w:t>
+      </w:r>
+      <w:r>
+        <w:t>check that the system works prop</w:t>
+      </w:r>
+      <w:r>
+        <w:t>erly.</w:t>
+      </w:r>
+    </w:p>
+    <w:p>
+      <w:r>
+        <w:t>The test suite is written in NodeJ</w:t>
+      </w:r>
+      <w:r>
+        <w:t xml:space="preserve">S. </w:t>
+      </w:r>
+      <w:r>
+        <w:t xml:space="preserve">We have chosen this language because </w:t>
+      </w:r>
+      <w:r>
+        <w:t xml:space="preserve">in our honest opinion </w:t>
+      </w:r>
+      <w:r>
+        <w:t>is more flexible than Java, giving us greater freedom. Furthermore, the syntax is more similar to that of Solidity.</w:t>
+      </w:r>
+      <w:r>
         <w:t xml:space="preserve"> </w:t>
       </w:r>
       <w:r>
-        <w:rPr>
-          <w:bCs/>
-        </w:rPr>
-        <w:t xml:space="preserve">(it depends </w:t>
-      </w:r>
-      <w:r>
-        <w:rPr>
-          <w:bCs/>
-        </w:rPr>
-        <w:t>on</w:t>
-      </w:r>
-      <w:r>
-        <w:rPr>
-          <w:bCs/>
-        </w:rPr>
-        <w:t xml:space="preserve"> the input string)</w:t>
-      </w:r>
-    </w:p>
-    <w:p>
-      <w:pPr>
-        <w:pStyle w:val="Code"/>
-        <w:rPr>
-          <w:color w:val="auto"/>
-        </w:rPr>
-      </w:pPr>
-      <w:r>
-        <w:rPr>
-          <w:b/>
-          <w:bCs/>
-          <w:color w:val="auto"/>
-        </w:rPr>
-        <w:t xml:space="preserve">function </w:t>
-      </w:r>
-      <w:proofErr w:type="spellStart"/>
-      <w:proofErr w:type="gramStart"/>
-      <w:r>
-        <w:rPr>
-          <w:color w:val="auto"/>
-        </w:rPr>
-        <w:t>setGenre</w:t>
-      </w:r>
-      <w:proofErr w:type="spellEnd"/>
-      <w:r>
-        <w:rPr>
-          <w:color w:val="auto"/>
-        </w:rPr>
-        <w:t>(</w:t>
-      </w:r>
-      <w:proofErr w:type="gramEnd"/>
-      <w:r>
-        <w:rPr>
-          <w:b/>
-          <w:bCs/>
-          <w:color w:val="auto"/>
-        </w:rPr>
-        <w:t xml:space="preserve">bytes32 </w:t>
-      </w:r>
-      <w:r>
-        <w:rPr>
-          <w:color w:val="auto"/>
-        </w:rPr>
-        <w:t xml:space="preserve">g) </w:t>
-      </w:r>
-      <w:r>
-        <w:rPr>
-          <w:b/>
-          <w:bCs/>
-          <w:color w:val="auto"/>
-        </w:rPr>
-        <w:t xml:space="preserve">public </w:t>
-      </w:r>
-      <w:proofErr w:type="spellStart"/>
-      <w:r>
-        <w:rPr>
-          <w:color w:val="auto"/>
-        </w:rPr>
-        <w:t>onlyOwner</w:t>
-      </w:r>
-      <w:proofErr w:type="spellEnd"/>
-      <w:r>
-        <w:rPr>
-          <w:color w:val="auto"/>
-        </w:rPr>
+        <w:t xml:space="preserve">Finally, from the perspective of a master's degree, we thought it important to learn the use of a language different from those already </w:t>
+      </w:r>
+      <w:r>
+        <w:t>experimented</w:t>
+      </w:r>
+      <w:r>
         <w:t xml:space="preserve"> </w:t>
       </w:r>
-      <w:proofErr w:type="spellStart"/>
-      <w:r>
-        <w:rPr>
-          <w:color w:val="auto"/>
-        </w:rPr>
-        <w:t>notNull</w:t>
-      </w:r>
-      <w:proofErr w:type="spellEnd"/>
-      <w:r>
-        <w:rPr>
-          <w:color w:val="auto"/>
-        </w:rPr>
-        <w:t>(g)</w:t>
-      </w:r>
-      <w:r>
-        <w:rPr>
-          <w:color w:val="auto"/>
-        </w:rPr>
-        <w:t>;</w:t>
-      </w:r>
-    </w:p>
-    <w:p>
-      <w:pPr>
-        <w:pStyle w:val="Code"/>
-        <w:rPr>
-          <w:b/>
-          <w:bCs/>
-        </w:rPr>
-      </w:pPr>
-    </w:p>
-    <w:p>
-      <w:pPr>
-        <w:pStyle w:val="Code"/>
-      </w:pPr>
-    </w:p>
-    <w:p/>
-    <w:p>
-      <w:pPr>
-        <w:pStyle w:val="Heading2"/>
-      </w:pPr>
-      <w:bookmarkStart w:id="36" w:name="_Toc516696817"/>
-      <w:r>
-        <w:t>Test suite</w:t>
-      </w:r>
-      <w:bookmarkEnd w:id="36"/>
-    </w:p>
-    <w:p>
-      <w:r>
-        <w:t>To test the work was required a list of functions capable of s</w:t>
-      </w:r>
-      <w:r>
-        <w:t>imulating the system in action.</w:t>
-      </w:r>
-    </w:p>
-    <w:p>
-      <w:r>
-        <w:t xml:space="preserve">However, we felt that compiling and deploying contracts one by one was too long and that this would not allow to test the system with an appropriate number of </w:t>
-      </w:r>
-      <w:r>
-        <w:t>contracts.</w:t>
-      </w:r>
-    </w:p>
-    <w:p>
-      <w:r>
-        <w:t>For this reason</w:t>
-      </w:r>
-      <w:r>
-        <w:t>,</w:t>
-      </w:r>
-      <w:r>
-        <w:t xml:space="preserve"> we have developed a test suite that automatically performs all the necessary operations, logging the information needed to understand its functioning and to </w:t>
-      </w:r>
-      <w:r>
-        <w:t>check that the system works prop</w:t>
-      </w:r>
-      <w:r>
-        <w:t>erly.</w:t>
-      </w:r>
-    </w:p>
-    <w:p>
-      <w:r>
-        <w:t>The test suite is written in NodeJ</w:t>
-      </w:r>
-      <w:r>
-        <w:t xml:space="preserve">S. </w:t>
-      </w:r>
-      <w:r>
-        <w:t xml:space="preserve">We have chosen this language because </w:t>
-      </w:r>
-      <w:r>
-        <w:t xml:space="preserve">in our honest opinion </w:t>
-      </w:r>
-      <w:r>
-        <w:t>is more flexible than Java, giving us greater freedom. Furthermore, the syntax is more similar to that of Solidity.</w:t>
-      </w:r>
-      <w:r>
-        <w:t xml:space="preserve"> </w:t>
-      </w:r>
-      <w:r>
-        <w:t xml:space="preserve">Finally, from the perspective of a master's degree, we thought it important to learn the use of a language different from those already </w:t>
-      </w:r>
-      <w:r>
-        <w:t>experimented</w:t>
-      </w:r>
-      <w:r>
-        <w:t xml:space="preserve"> </w:t>
-      </w:r>
       <w:r>
         <w:t>for other courses.</w:t>
       </w:r>
     </w:p>
     <w:p>
       <w:r>
+        <w:lastRenderedPageBreak/>
         <w:t>To run demo are required Node.js</w:t>
       </w:r>
       <w:r>
@@ -11757,6 +11799,7 @@
               <w:bCs/>
               <w:noProof/>
             </w:rPr>
+            <w:lastRenderedPageBreak/>
             <w:t xml:space="preserve">14. —. rpc-tests. </w:t>
           </w:r>
           <w:r>
@@ -14382,7 +14425,7 @@
 </file>
 
 <file path=customXml/itemProps1.xml><?xml version="1.0" encoding="utf-8"?>
-<ds:datastoreItem xmlns:ds="http://schemas.openxmlformats.org/officeDocument/2006/customXml" ds:itemID="{7C837937-B4C1-024F-8DE3-543B68E6F717}">
+<ds:datastoreItem xmlns:ds="http://schemas.openxmlformats.org/officeDocument/2006/customXml" ds:itemID="{279F49A0-CCEE-224D-9B71-4351CE8B190D}">
   <ds:schemaRefs>
     <ds:schemaRef ds:uri="http://schemas.openxmlformats.org/officeDocument/2006/bibliography"/>
   </ds:schemaRefs>

</xml_diff>